<commit_message>
distretti e trend demogr
</commit_message>
<xml_diff>
--- a/index.docx
+++ b/index.docx
@@ -15,16 +15,30 @@
         <w:pStyle w:val="Date"/>
       </w:pPr>
       <w:r>
-        <w:t xml:space="preserve">01-gennaio-2026</w:t>
-      </w:r>
-    </w:p>
-    <w:bookmarkStart w:id="50" w:name="trend-generali-e-territoriali"/>
+        <w:t xml:space="preserve">16-gennaio-2026</w:t>
+      </w:r>
+    </w:p>
+    <w:bookmarkStart w:id="68" w:name="priorità-ridurre-le-disuguaglianze"/>
     <w:p>
       <w:pPr>
         <w:pStyle w:val="Heading1"/>
       </w:pPr>
       <w:r>
-        <w:t xml:space="preserve">Trend generali e territoriali</w:t>
+        <w:t xml:space="preserve">1° PRIORITÀ: Ridurre le disuguaglianze</w:t>
+      </w:r>
+    </w:p>
+    <w:p>
+      <w:pPr>
+        <w:pStyle w:val="BlockText"/>
+      </w:pPr>
+      <w:r>
+        <w:t xml:space="preserve">“La Fondazione si pone l’obiettivo strategico di affrontare dinamiche che influenzano le disparità e le distanze tra persone.”</w:t>
+      </w:r>
+      <w:r>
+        <w:t xml:space="preserve"> </w:t>
+      </w:r>
+      <w:r>
+        <w:t xml:space="preserve">[DPP 2025]”</w:t>
       </w:r>
     </w:p>
     <w:p>
@@ -32,651 +46,50 @@
         <w:pStyle w:val="FirstParagraph"/>
       </w:pPr>
       <w:r>
-        <w:t xml:space="preserve">I cambiamenti della società e gli impatti per il sistema di welfare</w:t>
-      </w:r>
-    </w:p>
-    <w:bookmarkStart w:id="20" w:name="dati-di-input-istat-trend-dem"/>
-    <w:p>
-      <w:pPr>
-        <w:pStyle w:val="Heading2"/>
-      </w:pPr>
-      <w:r>
-        <w:t xml:space="preserve">Dati di input (ISTAT trend dem)</w:t>
-      </w:r>
-    </w:p>
-    <w:bookmarkEnd w:id="20"/>
-    <w:bookmarkStart w:id="49" w:name="scenario-demografico"/>
-    <w:p>
-      <w:pPr>
-        <w:pStyle w:val="Heading2"/>
-      </w:pPr>
-      <w:r>
-        <w:t xml:space="preserve">1. Scenario demografico</w:t>
-      </w:r>
-    </w:p>
-    <w:p>
-      <w:pPr>
-        <w:pStyle w:val="FirstParagraph"/>
-      </w:pPr>
-      <w:r>
-        <w:t xml:space="preserve">Aumento della popolazione anziana e longevità</w:t>
-      </w:r>
-    </w:p>
-    <w:bookmarkStart w:id="24" w:name="età-media"/>
-    <w:p>
-      <w:pPr>
-        <w:pStyle w:val="Heading3"/>
-      </w:pPr>
-      <w:r>
-        <w:t xml:space="preserve">Età media</w:t>
-      </w:r>
-    </w:p>
-    <w:p>
-      <w:pPr>
-        <w:pStyle w:val="FirstParagraph"/>
-      </w:pPr>
-      <w:r>
-        <w:drawing>
-          <wp:inline>
-            <wp:extent cx="5334000" cy="4000500"/>
-            <wp:effectExtent b="0" l="0" r="0" t="0"/>
-            <wp:docPr descr="" title="" id="22" name="Picture"/>
-            <a:graphic>
-              <a:graphicData uri="http://schemas.openxmlformats.org/drawingml/2006/picture">
-                <pic:pic>
-                  <pic:nvPicPr>
-                    <pic:cNvPr descr="index_files/figure-docx/e_m_plot-1.png" id="23" name="Picture"/>
-                    <pic:cNvPicPr>
-                      <a:picLocks noChangeArrowheads="1" noChangeAspect="1"/>
-                    </pic:cNvPicPr>
-                  </pic:nvPicPr>
-                  <pic:blipFill>
-                    <a:blip r:embed="rId21"/>
-                    <a:stretch>
-                      <a:fillRect/>
-                    </a:stretch>
-                  </pic:blipFill>
-                  <pic:spPr bwMode="auto">
-                    <a:xfrm>
-                      <a:off x="0" y="0"/>
-                      <a:ext cx="5334000" cy="4000500"/>
-                    </a:xfrm>
-                    <a:prstGeom prst="rect">
-                      <a:avLst/>
-                    </a:prstGeom>
-                    <a:noFill/>
-                    <a:ln w="9525">
-                      <a:noFill/>
-                      <a:headEnd/>
-                      <a:tailEnd/>
-                    </a:ln>
-                  </pic:spPr>
-                </pic:pic>
-              </a:graphicData>
-            </a:graphic>
-          </wp:inline>
-        </w:drawing>
-      </w:r>
-    </w:p>
-    <w:bookmarkEnd w:id="24"/>
-    <w:bookmarkStart w:id="28" w:name="indice-di-vecchiaia"/>
-    <w:p>
-      <w:pPr>
-        <w:pStyle w:val="Heading3"/>
-      </w:pPr>
-      <w:r>
-        <w:t xml:space="preserve">Indice di vecchiaia</w:t>
-      </w:r>
-    </w:p>
-    <w:p>
-      <w:pPr>
-        <w:pStyle w:val="FirstParagraph"/>
-      </w:pPr>
-      <w:r>
-        <w:drawing>
-          <wp:inline>
-            <wp:extent cx="5334000" cy="4000500"/>
-            <wp:effectExtent b="0" l="0" r="0" t="0"/>
-            <wp:docPr descr="" title="" id="26" name="Picture"/>
-            <a:graphic>
-              <a:graphicData uri="http://schemas.openxmlformats.org/drawingml/2006/picture">
-                <pic:pic>
-                  <pic:nvPicPr>
-                    <pic:cNvPr descr="index_files/figure-docx/i_v_plot-1.png" id="27" name="Picture"/>
-                    <pic:cNvPicPr>
-                      <a:picLocks noChangeArrowheads="1" noChangeAspect="1"/>
-                    </pic:cNvPicPr>
-                  </pic:nvPicPr>
-                  <pic:blipFill>
-                    <a:blip r:embed="rId25"/>
-                    <a:stretch>
-                      <a:fillRect/>
-                    </a:stretch>
-                  </pic:blipFill>
-                  <pic:spPr bwMode="auto">
-                    <a:xfrm>
-                      <a:off x="0" y="0"/>
-                      <a:ext cx="5334000" cy="4000500"/>
-                    </a:xfrm>
-                    <a:prstGeom prst="rect">
-                      <a:avLst/>
-                    </a:prstGeom>
-                    <a:noFill/>
-                    <a:ln w="9525">
-                      <a:noFill/>
-                      <a:headEnd/>
-                      <a:tailEnd/>
-                    </a:ln>
-                  </pic:spPr>
-                </pic:pic>
-              </a:graphicData>
-            </a:graphic>
-          </wp:inline>
-        </w:drawing>
-      </w:r>
-    </w:p>
-    <w:bookmarkEnd w:id="28"/>
-    <w:bookmarkStart w:id="32" w:name="speranza-di-vita-a-65-anni"/>
-    <w:p>
-      <w:pPr>
-        <w:pStyle w:val="Heading3"/>
-      </w:pPr>
-      <w:r>
-        <w:t xml:space="preserve">Speranza di vita a 65 anni</w:t>
-      </w:r>
-    </w:p>
-    <w:p>
-      <w:pPr>
-        <w:pStyle w:val="FirstParagraph"/>
-      </w:pPr>
-      <w:r>
-        <w:drawing>
-          <wp:inline>
-            <wp:extent cx="5334000" cy="4000500"/>
-            <wp:effectExtent b="0" l="0" r="0" t="0"/>
-            <wp:docPr descr="" title="" id="30" name="Picture"/>
-            <a:graphic>
-              <a:graphicData uri="http://schemas.openxmlformats.org/drawingml/2006/picture">
-                <pic:pic>
-                  <pic:nvPicPr>
-                    <pic:cNvPr descr="index_files/figure-docx/s_v_65_plot-1.png" id="31" name="Picture"/>
-                    <pic:cNvPicPr>
-                      <a:picLocks noChangeArrowheads="1" noChangeAspect="1"/>
-                    </pic:cNvPicPr>
-                  </pic:nvPicPr>
-                  <pic:blipFill>
-                    <a:blip r:embed="rId29"/>
-                    <a:stretch>
-                      <a:fillRect/>
-                    </a:stretch>
-                  </pic:blipFill>
-                  <pic:spPr bwMode="auto">
-                    <a:xfrm>
-                      <a:off x="0" y="0"/>
-                      <a:ext cx="5334000" cy="4000500"/>
-                    </a:xfrm>
-                    <a:prstGeom prst="rect">
-                      <a:avLst/>
-                    </a:prstGeom>
-                    <a:noFill/>
-                    <a:ln w="9525">
-                      <a:noFill/>
-                      <a:headEnd/>
-                      <a:tailEnd/>
-                    </a:ln>
-                  </pic:spPr>
-                </pic:pic>
-              </a:graphicData>
-            </a:graphic>
-          </wp:inline>
-        </w:drawing>
-      </w:r>
-    </w:p>
-    <w:bookmarkEnd w:id="32"/>
-    <w:bookmarkStart w:id="36" w:name="indice-di-dipendenza-anziani"/>
-    <w:p>
-      <w:pPr>
-        <w:pStyle w:val="Heading3"/>
-      </w:pPr>
-      <w:r>
-        <w:t xml:space="preserve">Indice di dipendenza anziani</w:t>
-      </w:r>
-    </w:p>
-    <w:p>
-      <w:pPr>
-        <w:pStyle w:val="FirstParagraph"/>
-      </w:pPr>
-      <w:r>
-        <w:drawing>
-          <wp:inline>
-            <wp:extent cx="5334000" cy="4000500"/>
-            <wp:effectExtent b="0" l="0" r="0" t="0"/>
-            <wp:docPr descr="" title="" id="34" name="Picture"/>
-            <a:graphic>
-              <a:graphicData uri="http://schemas.openxmlformats.org/drawingml/2006/picture">
-                <pic:pic>
-                  <pic:nvPicPr>
-                    <pic:cNvPr descr="index_files/figure-docx/i_d_a_plot-1.png" id="35" name="Picture"/>
-                    <pic:cNvPicPr>
-                      <a:picLocks noChangeArrowheads="1" noChangeAspect="1"/>
-                    </pic:cNvPicPr>
-                  </pic:nvPicPr>
-                  <pic:blipFill>
-                    <a:blip r:embed="rId33"/>
-                    <a:stretch>
-                      <a:fillRect/>
-                    </a:stretch>
-                  </pic:blipFill>
-                  <pic:spPr bwMode="auto">
-                    <a:xfrm>
-                      <a:off x="0" y="0"/>
-                      <a:ext cx="5334000" cy="4000500"/>
-                    </a:xfrm>
-                    <a:prstGeom prst="rect">
-                      <a:avLst/>
-                    </a:prstGeom>
-                    <a:noFill/>
-                    <a:ln w="9525">
-                      <a:noFill/>
-                      <a:headEnd/>
-                      <a:tailEnd/>
-                    </a:ln>
-                  </pic:spPr>
-                </pic:pic>
-              </a:graphicData>
-            </a:graphic>
-          </wp:inline>
-        </w:drawing>
-      </w:r>
-    </w:p>
-    <w:bookmarkEnd w:id="36"/>
-    <w:bookmarkStart w:id="40" w:name="indice-di-dipendenza-strutturale"/>
-    <w:p>
-      <w:pPr>
-        <w:pStyle w:val="Heading3"/>
-      </w:pPr>
-      <w:r>
-        <w:t xml:space="preserve">Indice di dipendenza strutturale</w:t>
-      </w:r>
-    </w:p>
-    <w:p>
-      <w:pPr>
-        <w:pStyle w:val="FirstParagraph"/>
-      </w:pPr>
-      <w:r>
-        <w:drawing>
-          <wp:inline>
-            <wp:extent cx="5334000" cy="4000500"/>
-            <wp:effectExtent b="0" l="0" r="0" t="0"/>
-            <wp:docPr descr="" title="" id="38" name="Picture"/>
-            <a:graphic>
-              <a:graphicData uri="http://schemas.openxmlformats.org/drawingml/2006/picture">
-                <pic:pic>
-                  <pic:nvPicPr>
-                    <pic:cNvPr descr="index_files/figure-docx/i_d_s_plot-1.png" id="39" name="Picture"/>
-                    <pic:cNvPicPr>
-                      <a:picLocks noChangeArrowheads="1" noChangeAspect="1"/>
-                    </pic:cNvPicPr>
-                  </pic:nvPicPr>
-                  <pic:blipFill>
-                    <a:blip r:embed="rId37"/>
-                    <a:stretch>
-                      <a:fillRect/>
-                    </a:stretch>
-                  </pic:blipFill>
-                  <pic:spPr bwMode="auto">
-                    <a:xfrm>
-                      <a:off x="0" y="0"/>
-                      <a:ext cx="5334000" cy="4000500"/>
-                    </a:xfrm>
-                    <a:prstGeom prst="rect">
-                      <a:avLst/>
-                    </a:prstGeom>
-                    <a:noFill/>
-                    <a:ln w="9525">
-                      <a:noFill/>
-                      <a:headEnd/>
-                      <a:tailEnd/>
-                    </a:ln>
-                  </pic:spPr>
-                </pic:pic>
-              </a:graphicData>
-            </a:graphic>
-          </wp:inline>
-        </w:drawing>
-      </w:r>
-    </w:p>
-    <w:bookmarkEnd w:id="40"/>
-    <w:bookmarkStart w:id="44" w:name="crescita-naturale-della-popolazione"/>
-    <w:p>
-      <w:pPr>
-        <w:pStyle w:val="Heading3"/>
-      </w:pPr>
-      <w:r>
-        <w:t xml:space="preserve">Crescita naturale della popolazione</w:t>
-      </w:r>
-    </w:p>
-    <w:p>
-      <w:pPr>
-        <w:pStyle w:val="FirstParagraph"/>
-      </w:pPr>
-      <w:r>
-        <w:drawing>
-          <wp:inline>
-            <wp:extent cx="5334000" cy="4000500"/>
-            <wp:effectExtent b="0" l="0" r="0" t="0"/>
-            <wp:docPr descr="" title="" id="42" name="Picture"/>
-            <a:graphic>
-              <a:graphicData uri="http://schemas.openxmlformats.org/drawingml/2006/picture">
-                <pic:pic>
-                  <pic:nvPicPr>
-                    <pic:cNvPr descr="index_files/figure-docx/c_n_plot-1.png" id="43" name="Picture"/>
-                    <pic:cNvPicPr>
-                      <a:picLocks noChangeArrowheads="1" noChangeAspect="1"/>
-                    </pic:cNvPicPr>
-                  </pic:nvPicPr>
-                  <pic:blipFill>
-                    <a:blip r:embed="rId41"/>
-                    <a:stretch>
-                      <a:fillRect/>
-                    </a:stretch>
-                  </pic:blipFill>
-                  <pic:spPr bwMode="auto">
-                    <a:xfrm>
-                      <a:off x="0" y="0"/>
-                      <a:ext cx="5334000" cy="4000500"/>
-                    </a:xfrm>
-                    <a:prstGeom prst="rect">
-                      <a:avLst/>
-                    </a:prstGeom>
-                    <a:noFill/>
-                    <a:ln w="9525">
-                      <a:noFill/>
-                      <a:headEnd/>
-                      <a:tailEnd/>
-                    </a:ln>
-                  </pic:spPr>
-                </pic:pic>
-              </a:graphicData>
-            </a:graphic>
-          </wp:inline>
-        </w:drawing>
-      </w:r>
-    </w:p>
-    <w:bookmarkEnd w:id="44"/>
-    <w:bookmarkStart w:id="48" w:name="saldo-migratorio"/>
-    <w:p>
-      <w:pPr>
-        <w:pStyle w:val="Heading3"/>
-      </w:pPr>
-      <w:r>
-        <w:t xml:space="preserve">Saldo migratorio</w:t>
-      </w:r>
-    </w:p>
-    <w:p>
-      <w:pPr>
-        <w:pStyle w:val="FirstParagraph"/>
-      </w:pPr>
-      <w:r>
-        <w:drawing>
-          <wp:inline>
-            <wp:extent cx="5334000" cy="4000500"/>
-            <wp:effectExtent b="0" l="0" r="0" t="0"/>
-            <wp:docPr descr="" title="" id="46" name="Picture"/>
-            <a:graphic>
-              <a:graphicData uri="http://schemas.openxmlformats.org/drawingml/2006/picture">
-                <pic:pic>
-                  <pic:nvPicPr>
-                    <pic:cNvPr descr="index_files/figure-docx/s_m_plot-1.png" id="47" name="Picture"/>
-                    <pic:cNvPicPr>
-                      <a:picLocks noChangeArrowheads="1" noChangeAspect="1"/>
-                    </pic:cNvPicPr>
-                  </pic:nvPicPr>
-                  <pic:blipFill>
-                    <a:blip r:embed="rId45"/>
-                    <a:stretch>
-                      <a:fillRect/>
-                    </a:stretch>
-                  </pic:blipFill>
-                  <pic:spPr bwMode="auto">
-                    <a:xfrm>
-                      <a:off x="0" y="0"/>
-                      <a:ext cx="5334000" cy="4000500"/>
-                    </a:xfrm>
-                    <a:prstGeom prst="rect">
-                      <a:avLst/>
-                    </a:prstGeom>
-                    <a:noFill/>
-                    <a:ln w="9525">
-                      <a:noFill/>
-                      <a:headEnd/>
-                      <a:tailEnd/>
-                    </a:ln>
-                  </pic:spPr>
-                </pic:pic>
-              </a:graphicData>
-            </a:graphic>
-          </wp:inline>
-        </w:drawing>
-      </w:r>
-    </w:p>
-    <w:p>
-      <w:r>
-        <w:br w:type="page"/>
-      </w:r>
-    </w:p>
-    <w:bookmarkEnd w:id="48"/>
-    <w:bookmarkEnd w:id="49"/>
-    <w:bookmarkEnd w:id="50"/>
-    <w:bookmarkStart w:id="81" w:name="section"/>
-    <w:p>
-      <w:pPr>
-        <w:pStyle w:val="Heading1"/>
-      </w:pPr>
-      <w:r>
-        <w:t xml:space="preserve">____</w:t>
-      </w:r>
-    </w:p>
-    <w:bookmarkStart w:id="52" w:name="trend-benessere-e-sostenibilita"/>
-    <w:p>
-      <w:pPr>
-        <w:pStyle w:val="Heading2"/>
-      </w:pPr>
-      <w:r>
-        <w:t xml:space="preserve">Trend Benessere e sostenibilita’</w:t>
-      </w:r>
-    </w:p>
-    <w:p>
-      <w:pPr>
-        <w:pStyle w:val="FirstParagraph"/>
-      </w:pPr>
-      <w:r>
-        <w:t xml:space="preserve">I dati di seguito vengono da</w:t>
+        <w:t xml:space="preserve">Quali sono le</w:t>
       </w:r>
       <w:r>
         <w:t xml:space="preserve"> </w:t>
       </w:r>
-      <w:hyperlink r:id="rId51">
-        <w:r>
-          <w:rPr>
-            <w:rStyle w:val="Hyperlink"/>
-          </w:rPr>
-          <w:t xml:space="preserve">IstatData - BES (Benessere Equo e Sostenibile)</w:t>
-        </w:r>
-      </w:hyperlink>
-      <w:r>
-        <w:t xml:space="preserve">, che, a sua volta, attinge a varie fonti Istat e non-Istat.</w:t>
-      </w:r>
-    </w:p>
-    <w:bookmarkEnd w:id="52"/>
-    <w:bookmarkStart w:id="53" w:name="dati-di-input-istat-bes"/>
-    <w:p>
-      <w:pPr>
-        <w:pStyle w:val="Heading2"/>
-      </w:pPr>
-      <w:r>
-        <w:t xml:space="preserve">Dati di input (ISTAT BES)</w:t>
-      </w:r>
-    </w:p>
-    <w:bookmarkEnd w:id="53"/>
-    <w:bookmarkStart w:id="80" w:name="economia-e-disuguaglianze"/>
-    <w:p>
-      <w:pPr>
-        <w:pStyle w:val="Heading2"/>
-      </w:pPr>
-      <w:r>
-        <w:t xml:space="preserve">2. Economia e disuguaglianze</w:t>
-      </w:r>
-    </w:p>
-    <w:bookmarkStart w:id="55" w:name="tbl-reddito-medio-disponibile-pro-capite"/>
-    <w:p>
-      <w:pPr>
-        <w:pStyle w:val="Heading3"/>
-      </w:pPr>
-      <w:r>
-        <w:t xml:space="preserve">[Tbl] Reddito medio disponibile pro capite</w:t>
-      </w:r>
-    </w:p>
-    <w:p>
-      <w:pPr>
-        <w:pStyle w:val="FirstParagraph"/>
-      </w:pPr>
-      <w:r>
-        <w:t xml:space="preserve">Qs tabella è copiata a mano da</w:t>
-      </w:r>
-      <w:r>
-        <w:t xml:space="preserve"> </w:t>
-      </w:r>
-      <w:hyperlink r:id="rId51">
-        <w:r>
-          <w:rPr>
-            <w:rStyle w:val="Hyperlink"/>
-          </w:rPr>
-          <w:t xml:space="preserve">IstatData</w:t>
-        </w:r>
-      </w:hyperlink>
-    </w:p>
-    <w:p>
-      <w:pPr>
-        <w:pStyle w:val="BodyText"/>
-      </w:pPr>
       <w:r>
         <w:rPr>
           <w:b/>
           <w:bCs/>
         </w:rPr>
-        <w:t xml:space="preserve">Reddito medio disponibile pro capite (€)</w:t>
+        <w:t xml:space="preserve">dinamiche demografiche in atto</w:t>
       </w:r>
       <w:r>
         <w:t xml:space="preserve"> </w:t>
       </w:r>
       <w:r>
-        <w:t xml:space="preserve">= si tratta di un</w:t>
-      </w:r>
-      <w:r>
-        <w:t xml:space="preserve"> </w:t>
-      </w:r>
-      <w:r>
-        <w:rPr>
-          <w:i/>
-          <w:iCs/>
-        </w:rPr>
-        <w:t xml:space="preserve">aggregato di contabilità nazionale</w:t>
-      </w:r>
-      <w:r>
-        <w:t xml:space="preserve"> </w:t>
-      </w:r>
-      <w:r>
-        <w:t xml:space="preserve">che rappresenta il reddito medio annuo di cui una persona può disporre, al netto di imposte e contributi, tenendo conto anche di pensioni e trasferimenti pubblici.</w:t>
-      </w:r>
-    </w:p>
-    <w:p>
-      <w:pPr>
-        <w:numPr>
-          <w:ilvl w:val="0"/>
-          <w:numId w:val="1001"/>
-        </w:numPr>
-      </w:pPr>
-      <w:r>
-        <w:t xml:space="preserve">NB: anche se viene chiamato</w:t>
-      </w:r>
-      <w:r>
-        <w:t xml:space="preserve"> </w:t>
-      </w:r>
-      <w:r>
-        <w:t xml:space="preserve">“Reddito disponibile</w:t>
-      </w:r>
-      <w:r>
-        <w:t xml:space="preserve"> </w:t>
-      </w:r>
-      <w:r>
-        <w:rPr>
-          <w:i/>
-          <w:iCs/>
-        </w:rPr>
-        <w:t xml:space="preserve">lordo</w:t>
-      </w:r>
-      <w:r>
-        <w:t xml:space="preserve"> </w:t>
-      </w:r>
-      <w:r>
-        <w:t xml:space="preserve">pro capite”</w:t>
-      </w:r>
-      <w:r>
-        <w:t xml:space="preserve"> </w:t>
-      </w:r>
-      <w:r>
-        <w:t xml:space="preserve">nei documenti Istat, in realta’ è già al netto delle imposte e dei contributi sociali obbligatori, quindi non è lordo in senso fiscale comune, ma nel senso della contabilita’ nazionale.</w:t>
-      </w:r>
-    </w:p>
-    <w:p>
-      <w:pPr>
-        <w:numPr>
-          <w:ilvl w:val="0"/>
-          <w:numId w:val="1001"/>
-        </w:numPr>
-      </w:pPr>
-      <w:r>
-        <w:t xml:space="preserve">In termini comparativi internazionali, il reddito disponibile pro capite è espresso in unità di potere d’acquisto (Purchasing Power Standard - PPS), che consente di eliminare le differenze di prezzo tra i paesi e di confrontare il potere d’acquisto effettivo dei redditi delle famiglie.</w:t>
-      </w:r>
-    </w:p>
-    <w:p>
-      <w:pPr>
-        <w:numPr>
-          <w:ilvl w:val="0"/>
-          <w:numId w:val="1001"/>
-        </w:numPr>
-      </w:pPr>
-      <w:r>
-        <w:t xml:space="preserve">(+/- comparabile con)</w:t>
-      </w:r>
-      <w:r>
-        <w:t xml:space="preserve"> </w:t>
-      </w:r>
-      <w:r>
-        <w:rPr>
-          <w:b/>
-          <w:bCs/>
-        </w:rPr>
-        <w:t xml:space="preserve">Adjusted gross disposable income of households per capita in PPS</w:t>
-      </w:r>
-      <w:r>
-        <w:t xml:space="preserve"> </w:t>
-      </w:r>
-      <w:r>
-        <w:t xml:space="preserve">-</w:t>
-      </w:r>
-      <w:r>
-        <w:t xml:space="preserve"> </w:t>
-      </w:r>
-      <w:hyperlink r:id="rId54">
-        <w:r>
-          <w:rPr>
-            <w:rStyle w:val="Hyperlink"/>
-          </w:rPr>
-          <w:t xml:space="preserve">Eurostat</w:t>
-        </w:r>
-      </w:hyperlink>
+        <w:t xml:space="preserve">che influenzano le disuguaglianze e le distanze tra persone?</w:t>
+      </w:r>
+    </w:p>
+    <w:bookmarkStart w:id="38" w:name="popolazione-residente"/>
+    <w:p>
+      <w:pPr>
+        <w:pStyle w:val="Heading2"/>
+      </w:pPr>
+      <w:r>
+        <w:t xml:space="preserve">Popolazione residente</w:t>
+      </w:r>
+    </w:p>
+    <w:bookmarkStart w:id="20" w:name="tbl-popolazione-residente-con-straniera"/>
+    <w:p>
+      <w:pPr>
+        <w:pStyle w:val="Heading3"/>
+      </w:pPr>
+      <w:r>
+        <w:t xml:space="preserve">[Tbl] Popolazione residente (con % straniera)</w:t>
+      </w:r>
+    </w:p>
+    <w:p>
+      <w:pPr>
+        <w:pStyle w:val="FirstParagraph"/>
+      </w:pPr>
+      <w:r>
+        <w:t xml:space="preserve">La popolazione residente nella provincia di Parma nel 2025 (ultimo aggiornamento: 03/06/2025) è di 460.351 abitanti. Il territorio accoglie una percentuale di residenti stranieri più alta della media regionale, al cui interno, la distribuzione per età mostra una concentrazione in fasce più giovani.</w:t>
+      </w:r>
     </w:p>
     <w:tbl xmlns:w="http://schemas.openxmlformats.org/wordprocessingml/2006/main" xmlns:r="http://schemas.openxmlformats.org/officeDocument/2006/relationships" xmlns:w14="http://schemas.microsoft.com/office/word/2010/wordml" xmlns:wp="http://schemas.openxmlformats.org/drawingml/2006/wordprocessingDrawing" xmlns:a="http://schemas.openxmlformats.org/drawingml/2006/main" xmlns:pic="http://schemas.openxmlformats.org/drawingml/2006/picture">
       <w:tblPr>
@@ -743,6 +156,1669 @@
                 <w:szCs w:val="28"/>
                 <w:color w:val="000000"/>
               </w:rPr>
+              <w:t xml:space="preserve">Popolazione residente e straniera a Parma ed Emilia-Romagna (2025)</w:t>
+            </w:r>
+          </w:p>
+        </w:tc>
+      </w:tr>
+      <w:tr>
+        <w:trPr>
+          <w:cantSplit/>
+          <w:trHeight w:val="349" w:hRule="auto"/>
+          <w:tblHeader/>
+        </w:trPr>
+        header2
+        <w:tc>
+          <w:tcPr>
+            <w:tcBorders>
+              <w:bottom w:val="single" w:sz="4" w:space="0" w:color="A6A6A6"/>
+              <w:top w:val="single" w:sz="4" w:space="0" w:color="A6A6A6"/>
+              <w:left w:val="single" w:sz="4" w:space="0" w:color="A6A6A6"/>
+              <w:right w:val="single" w:sz="4" w:space="0" w:color="A6A6A6"/>
+            </w:tcBorders>
+            <w:shd w:val="clear" w:color="auto" w:fill="F2F2F2"/>
+            <w:tcMar>
+              <w:top w:w="0" w:type="dxa"/>
+              <w:bottom w:w="0" w:type="dxa"/>
+              <w:left w:w="0" w:type="dxa"/>
+              <w:right w:w="0" w:type="dxa"/>
+            </w:tcMar>
+            <w:vAlign w:val="center"/>
+          </w:tcPr>
+          <w:p>
+            <w:pPr>
+              <w:jc w:val="left"/>
+              <w:pBdr>
+                <w:bottom w:val="none" w:sz="0" w:space="0" w:color="000000"/>
+                <w:top w:val="none" w:sz="0" w:space="0" w:color="000000"/>
+                <w:left w:val="none" w:sz="0" w:space="0" w:color="000000"/>
+                <w:right w:val="none" w:sz="0" w:space="0" w:color="000000"/>
+              </w:pBdr>
+              <w:spacing w:after="40" w:before="40" w:line="240"/>
+              <w:ind w:left="80" w:right="80" w:firstLine="0" w:firstLineChars="0"/>
+              <w:rPr>
+                <w:rFonts w:ascii="Roboto Condensed" w:hAnsi="Helvetica" w:eastAsia="Helvetica" w:cs="Roboto Condensed"/>
+                <w:i w:val="false"/>
+                <w:b w:val="true"/>
+                <w:u w:val="none"/>
+                <w:strike w:val="false"/>
+                <w:sz w:val="24"/>
+                <w:szCs w:val="24"/>
+                <w:color w:val="000000"/>
+              </w:rPr>
+            </w:pPr>
+            <w:r xmlns:w="http://schemas.openxmlformats.org/wordprocessingml/2006/main" xmlns:wp="http://schemas.openxmlformats.org/drawingml/2006/wordprocessingDrawing" xmlns:r="http://schemas.openxmlformats.org/officeDocument/2006/relationships" xmlns:w14="http://schemas.microsoft.com/office/word/2010/wordml">
+              <w:rPr>
+                <w:rFonts w:ascii="Roboto Condensed" w:hAnsi="Helvetica" w:eastAsia="Helvetica" w:cs="Roboto Condensed"/>
+                <w:i w:val="false"/>
+                <w:b w:val="true"/>
+                <w:u w:val="none"/>
+                <w:strike w:val="false"/>
+                <w:sz w:val="24"/>
+                <w:szCs w:val="24"/>
+                <w:color w:val="000000"/>
+              </w:rPr>
+              <w:t xml:space="preserve">Territorio</w:t>
+            </w:r>
+          </w:p>
+        </w:tc>
+        <w:tc>
+          <w:tcPr>
+            <w:tcBorders>
+              <w:bottom w:val="single" w:sz="4" w:space="0" w:color="A6A6A6"/>
+              <w:top w:val="single" w:sz="4" w:space="0" w:color="A6A6A6"/>
+              <w:left w:val="single" w:sz="4" w:space="0" w:color="A6A6A6"/>
+              <w:right w:val="single" w:sz="4" w:space="0" w:color="A6A6A6"/>
+            </w:tcBorders>
+            <w:shd w:val="clear" w:color="auto" w:fill="F2F2F2"/>
+            <w:tcMar>
+              <w:top w:w="0" w:type="dxa"/>
+              <w:bottom w:w="0" w:type="dxa"/>
+              <w:left w:w="0" w:type="dxa"/>
+              <w:right w:w="0" w:type="dxa"/>
+            </w:tcMar>
+            <w:vAlign w:val="center"/>
+          </w:tcPr>
+          <w:p>
+            <w:pPr>
+              <w:jc w:val="right"/>
+              <w:pBdr>
+                <w:bottom w:val="none" w:sz="0" w:space="0" w:color="000000"/>
+                <w:top w:val="none" w:sz="0" w:space="0" w:color="000000"/>
+                <w:left w:val="none" w:sz="0" w:space="0" w:color="000000"/>
+                <w:right w:val="none" w:sz="0" w:space="0" w:color="000000"/>
+              </w:pBdr>
+              <w:spacing w:after="40" w:before="40" w:line="240"/>
+              <w:ind w:left="80" w:right="80" w:firstLine="0" w:firstLineChars="0"/>
+              <w:rPr>
+                <w:rFonts w:ascii="Roboto Condensed" w:hAnsi="Helvetica" w:eastAsia="Helvetica" w:cs="Roboto Condensed"/>
+                <w:i w:val="false"/>
+                <w:b w:val="true"/>
+                <w:u w:val="none"/>
+                <w:strike w:val="false"/>
+                <w:sz w:val="24"/>
+                <w:szCs w:val="24"/>
+                <w:color w:val="000000"/>
+              </w:rPr>
+            </w:pPr>
+            <w:r xmlns:w="http://schemas.openxmlformats.org/wordprocessingml/2006/main" xmlns:wp="http://schemas.openxmlformats.org/drawingml/2006/wordprocessingDrawing" xmlns:r="http://schemas.openxmlformats.org/officeDocument/2006/relationships" xmlns:w14="http://schemas.microsoft.com/office/word/2010/wordml">
+              <w:rPr>
+                <w:rFonts w:ascii="Roboto Condensed" w:hAnsi="Helvetica" w:eastAsia="Helvetica" w:cs="Roboto Condensed"/>
+                <w:i w:val="false"/>
+                <w:b w:val="true"/>
+                <w:u w:val="none"/>
+                <w:strike w:val="false"/>
+                <w:sz w:val="24"/>
+                <w:szCs w:val="24"/>
+                <w:color w:val="000000"/>
+              </w:rPr>
+              <w:t xml:space="preserve">Popolazione residente (2025)</w:t>
+            </w:r>
+          </w:p>
+        </w:tc>
+        <w:tc>
+          <w:tcPr>
+            <w:tcBorders>
+              <w:bottom w:val="single" w:sz="4" w:space="0" w:color="A6A6A6"/>
+              <w:top w:val="single" w:sz="4" w:space="0" w:color="A6A6A6"/>
+              <w:left w:val="single" w:sz="4" w:space="0" w:color="A6A6A6"/>
+              <w:right w:val="single" w:sz="4" w:space="0" w:color="A6A6A6"/>
+            </w:tcBorders>
+            <w:shd w:val="clear" w:color="auto" w:fill="F2F2F2"/>
+            <w:tcMar>
+              <w:top w:w="0" w:type="dxa"/>
+              <w:bottom w:w="0" w:type="dxa"/>
+              <w:left w:w="0" w:type="dxa"/>
+              <w:right w:w="0" w:type="dxa"/>
+            </w:tcMar>
+            <w:vAlign w:val="center"/>
+          </w:tcPr>
+          <w:p>
+            <w:pPr>
+              <w:jc w:val="right"/>
+              <w:pBdr>
+                <w:bottom w:val="none" w:sz="0" w:space="0" w:color="000000"/>
+                <w:top w:val="none" w:sz="0" w:space="0" w:color="000000"/>
+                <w:left w:val="none" w:sz="0" w:space="0" w:color="000000"/>
+                <w:right w:val="none" w:sz="0" w:space="0" w:color="000000"/>
+              </w:pBdr>
+              <w:spacing w:after="40" w:before="40" w:line="240"/>
+              <w:ind w:left="80" w:right="80" w:firstLine="0" w:firstLineChars="0"/>
+              <w:rPr>
+                <w:rFonts w:ascii="Roboto Condensed" w:hAnsi="Helvetica" w:eastAsia="Helvetica" w:cs="Roboto Condensed"/>
+                <w:i w:val="false"/>
+                <w:b w:val="true"/>
+                <w:u w:val="none"/>
+                <w:strike w:val="false"/>
+                <w:sz w:val="24"/>
+                <w:szCs w:val="24"/>
+                <w:color w:val="000000"/>
+              </w:rPr>
+            </w:pPr>
+            <w:r xmlns:w="http://schemas.openxmlformats.org/wordprocessingml/2006/main" xmlns:wp="http://schemas.openxmlformats.org/drawingml/2006/wordprocessingDrawing" xmlns:r="http://schemas.openxmlformats.org/officeDocument/2006/relationships" xmlns:w14="http://schemas.microsoft.com/office/word/2010/wordml">
+              <w:rPr>
+                <w:rFonts w:ascii="Roboto Condensed" w:hAnsi="Helvetica" w:eastAsia="Helvetica" w:cs="Roboto Condensed"/>
+                <w:i w:val="false"/>
+                <w:b w:val="true"/>
+                <w:u w:val="none"/>
+                <w:strike w:val="false"/>
+                <w:sz w:val="24"/>
+                <w:szCs w:val="24"/>
+                <w:color w:val="000000"/>
+              </w:rPr>
+              <w:t xml:space="preserve">Popolazione straniera residente (2025)</w:t>
+            </w:r>
+          </w:p>
+        </w:tc>
+        <w:tc>
+          <w:tcPr>
+            <w:tcBorders>
+              <w:bottom w:val="single" w:sz="4" w:space="0" w:color="A6A6A6"/>
+              <w:top w:val="single" w:sz="4" w:space="0" w:color="A6A6A6"/>
+              <w:left w:val="single" w:sz="4" w:space="0" w:color="A6A6A6"/>
+              <w:right w:val="single" w:sz="4" w:space="0" w:color="A6A6A6"/>
+            </w:tcBorders>
+            <w:shd w:val="clear" w:color="auto" w:fill="F2F2F2"/>
+            <w:tcMar>
+              <w:top w:w="0" w:type="dxa"/>
+              <w:bottom w:w="0" w:type="dxa"/>
+              <w:left w:w="0" w:type="dxa"/>
+              <w:right w:w="0" w:type="dxa"/>
+            </w:tcMar>
+            <w:vAlign w:val="center"/>
+          </w:tcPr>
+          <w:p>
+            <w:pPr>
+              <w:jc w:val="right"/>
+              <w:pBdr>
+                <w:bottom w:val="none" w:sz="0" w:space="0" w:color="000000"/>
+                <w:top w:val="none" w:sz="0" w:space="0" w:color="000000"/>
+                <w:left w:val="none" w:sz="0" w:space="0" w:color="000000"/>
+                <w:right w:val="none" w:sz="0" w:space="0" w:color="000000"/>
+              </w:pBdr>
+              <w:spacing w:after="40" w:before="40" w:line="240"/>
+              <w:ind w:left="80" w:right="80" w:firstLine="0" w:firstLineChars="0"/>
+              <w:rPr>
+                <w:rFonts w:ascii="Roboto Condensed" w:hAnsi="Helvetica" w:eastAsia="Helvetica" w:cs="Roboto Condensed"/>
+                <w:i w:val="false"/>
+                <w:b w:val="true"/>
+                <w:u w:val="none"/>
+                <w:strike w:val="false"/>
+                <w:sz w:val="24"/>
+                <w:szCs w:val="24"/>
+                <w:color w:val="000000"/>
+              </w:rPr>
+            </w:pPr>
+            <w:r xmlns:w="http://schemas.openxmlformats.org/wordprocessingml/2006/main" xmlns:wp="http://schemas.openxmlformats.org/drawingml/2006/wordprocessingDrawing" xmlns:r="http://schemas.openxmlformats.org/officeDocument/2006/relationships" xmlns:w14="http://schemas.microsoft.com/office/word/2010/wordml">
+              <w:rPr>
+                <w:rFonts w:ascii="Roboto Condensed" w:hAnsi="Helvetica" w:eastAsia="Helvetica" w:cs="Roboto Condensed"/>
+                <w:i w:val="false"/>
+                <w:b w:val="true"/>
+                <w:u w:val="none"/>
+                <w:strike w:val="false"/>
+                <w:sz w:val="24"/>
+                <w:szCs w:val="24"/>
+                <w:color w:val="000000"/>
+              </w:rPr>
+              <w:t xml:space="preserve">% popolazione straniera sul totale (2025)</w:t>
+            </w:r>
+          </w:p>
+        </w:tc>
+      </w:tr>
+      <w:tr>
+        <w:trPr>
+          <w:cantSplit/>
+          <w:trHeight w:val="314" w:hRule="auto"/>
+        </w:trPr>
+        body1
+        <w:tc>
+          <w:tcPr>
+            <w:tcBorders>
+              <w:bottom w:val="single" w:sz="4" w:space="0" w:color="A6A6A6"/>
+              <w:top w:val="single" w:sz="4" w:space="0" w:color="A6A6A6"/>
+              <w:left w:val="single" w:sz="4" w:space="0" w:color="A6A6A6"/>
+              <w:right w:val="single" w:sz="4" w:space="0" w:color="A6A6A6"/>
+            </w:tcBorders>
+            <w:shd w:val="clear" w:color="auto" w:fill="F0C166"/>
+            <w:tcMar>
+              <w:top w:w="0" w:type="dxa"/>
+              <w:bottom w:w="0" w:type="dxa"/>
+              <w:left w:w="0" w:type="dxa"/>
+              <w:right w:w="0" w:type="dxa"/>
+            </w:tcMar>
+            <w:vAlign w:val="center"/>
+          </w:tcPr>
+          <w:p>
+            <w:pPr>
+              <w:jc w:val="left"/>
+              <w:pBdr>
+                <w:bottom w:val="none" w:sz="0" w:space="0" w:color="000000"/>
+                <w:top w:val="none" w:sz="0" w:space="0" w:color="000000"/>
+                <w:left w:val="none" w:sz="0" w:space="0" w:color="000000"/>
+                <w:right w:val="none" w:sz="0" w:space="0" w:color="000000"/>
+              </w:pBdr>
+              <w:spacing w:after="40" w:before="40" w:line="240"/>
+              <w:ind w:left="80" w:right="80" w:firstLine="0" w:firstLineChars="0"/>
+              <w:rPr>
+                <w:rFonts w:ascii="Roboto Condensed" w:hAnsi="Helvetica" w:eastAsia="Helvetica" w:cs="Roboto Condensed"/>
+                <w:i w:val="false"/>
+                <w:b w:val="false"/>
+                <w:u w:val="none"/>
+                <w:strike w:val="false"/>
+                <w:sz w:val="24"/>
+                <w:szCs w:val="24"/>
+                <w:color w:val="000000"/>
+              </w:rPr>
+            </w:pPr>
+            <w:r xmlns:w="http://schemas.openxmlformats.org/wordprocessingml/2006/main" xmlns:wp="http://schemas.openxmlformats.org/drawingml/2006/wordprocessingDrawing" xmlns:r="http://schemas.openxmlformats.org/officeDocument/2006/relationships" xmlns:w14="http://schemas.microsoft.com/office/word/2010/wordml">
+              <w:rPr>
+                <w:rFonts w:ascii="Roboto Condensed" w:hAnsi="Helvetica" w:eastAsia="Helvetica" w:cs="Roboto Condensed"/>
+                <w:i w:val="false"/>
+                <w:b w:val="false"/>
+                <w:u w:val="none"/>
+                <w:strike w:val="false"/>
+                <w:sz w:val="24"/>
+                <w:szCs w:val="24"/>
+                <w:color w:val="000000"/>
+              </w:rPr>
+              <w:t xml:space="preserve">Parma</w:t>
+            </w:r>
+          </w:p>
+        </w:tc>
+        <w:tc>
+          <w:tcPr>
+            <w:tcBorders>
+              <w:bottom w:val="single" w:sz="4" w:space="0" w:color="A6A6A6"/>
+              <w:top w:val="single" w:sz="4" w:space="0" w:color="A6A6A6"/>
+              <w:left w:val="single" w:sz="4" w:space="0" w:color="A6A6A6"/>
+              <w:right w:val="single" w:sz="4" w:space="0" w:color="A6A6A6"/>
+            </w:tcBorders>
+            <w:shd w:val="clear" w:color="auto" w:fill="F0C166"/>
+            <w:tcMar>
+              <w:top w:w="0" w:type="dxa"/>
+              <w:bottom w:w="0" w:type="dxa"/>
+              <w:left w:w="0" w:type="dxa"/>
+              <w:right w:w="0" w:type="dxa"/>
+            </w:tcMar>
+            <w:vAlign w:val="center"/>
+          </w:tcPr>
+          <w:p>
+            <w:pPr>
+              <w:jc w:val="right"/>
+              <w:pBdr>
+                <w:bottom w:val="none" w:sz="0" w:space="0" w:color="000000"/>
+                <w:top w:val="none" w:sz="0" w:space="0" w:color="000000"/>
+                <w:left w:val="none" w:sz="0" w:space="0" w:color="000000"/>
+                <w:right w:val="none" w:sz="0" w:space="0" w:color="000000"/>
+              </w:pBdr>
+              <w:spacing w:after="40" w:before="40" w:line="240"/>
+              <w:ind w:left="80" w:right="80" w:firstLine="0" w:firstLineChars="0"/>
+              <w:rPr>
+                <w:rFonts w:ascii="Roboto Condensed" w:hAnsi="Helvetica" w:eastAsia="Helvetica" w:cs="Roboto Condensed"/>
+                <w:i w:val="false"/>
+                <w:b w:val="false"/>
+                <w:u w:val="none"/>
+                <w:strike w:val="false"/>
+                <w:sz w:val="24"/>
+                <w:szCs w:val="24"/>
+                <w:color w:val="000000"/>
+              </w:rPr>
+            </w:pPr>
+            <w:r xmlns:w="http://schemas.openxmlformats.org/wordprocessingml/2006/main" xmlns:wp="http://schemas.openxmlformats.org/drawingml/2006/wordprocessingDrawing" xmlns:r="http://schemas.openxmlformats.org/officeDocument/2006/relationships" xmlns:w14="http://schemas.microsoft.com/office/word/2010/wordml">
+              <w:rPr>
+                <w:rFonts w:ascii="Roboto Condensed" w:hAnsi="Helvetica" w:eastAsia="Helvetica" w:cs="Roboto Condensed"/>
+                <w:i w:val="false"/>
+                <w:b w:val="false"/>
+                <w:u w:val="none"/>
+                <w:strike w:val="false"/>
+                <w:sz w:val="24"/>
+                <w:szCs w:val="24"/>
+                <w:color w:val="000000"/>
+              </w:rPr>
+              <w:t xml:space="preserve">460.351</w:t>
+            </w:r>
+          </w:p>
+        </w:tc>
+        <w:tc>
+          <w:tcPr>
+            <w:tcBorders>
+              <w:bottom w:val="single" w:sz="4" w:space="0" w:color="A6A6A6"/>
+              <w:top w:val="single" w:sz="4" w:space="0" w:color="A6A6A6"/>
+              <w:left w:val="single" w:sz="4" w:space="0" w:color="A6A6A6"/>
+              <w:right w:val="single" w:sz="4" w:space="0" w:color="A6A6A6"/>
+            </w:tcBorders>
+            <w:shd w:val="clear" w:color="auto" w:fill="F0C166"/>
+            <w:tcMar>
+              <w:top w:w="0" w:type="dxa"/>
+              <w:bottom w:w="0" w:type="dxa"/>
+              <w:left w:w="0" w:type="dxa"/>
+              <w:right w:w="0" w:type="dxa"/>
+            </w:tcMar>
+            <w:vAlign w:val="center"/>
+          </w:tcPr>
+          <w:p>
+            <w:pPr>
+              <w:jc w:val="right"/>
+              <w:pBdr>
+                <w:bottom w:val="none" w:sz="0" w:space="0" w:color="000000"/>
+                <w:top w:val="none" w:sz="0" w:space="0" w:color="000000"/>
+                <w:left w:val="none" w:sz="0" w:space="0" w:color="000000"/>
+                <w:right w:val="none" w:sz="0" w:space="0" w:color="000000"/>
+              </w:pBdr>
+              <w:spacing w:after="40" w:before="40" w:line="240"/>
+              <w:ind w:left="80" w:right="80" w:firstLine="0" w:firstLineChars="0"/>
+              <w:rPr>
+                <w:rFonts w:ascii="Roboto Condensed" w:hAnsi="Helvetica" w:eastAsia="Helvetica" w:cs="Roboto Condensed"/>
+                <w:i w:val="false"/>
+                <w:b w:val="false"/>
+                <w:u w:val="none"/>
+                <w:strike w:val="false"/>
+                <w:sz w:val="24"/>
+                <w:szCs w:val="24"/>
+                <w:color w:val="000000"/>
+              </w:rPr>
+            </w:pPr>
+            <w:r xmlns:w="http://schemas.openxmlformats.org/wordprocessingml/2006/main" xmlns:wp="http://schemas.openxmlformats.org/drawingml/2006/wordprocessingDrawing" xmlns:r="http://schemas.openxmlformats.org/officeDocument/2006/relationships" xmlns:w14="http://schemas.microsoft.com/office/word/2010/wordml">
+              <w:rPr>
+                <w:rFonts w:ascii="Roboto Condensed" w:hAnsi="Helvetica" w:eastAsia="Helvetica" w:cs="Roboto Condensed"/>
+                <w:i w:val="false"/>
+                <w:b w:val="false"/>
+                <w:u w:val="none"/>
+                <w:strike w:val="false"/>
+                <w:sz w:val="24"/>
+                <w:szCs w:val="24"/>
+                <w:color w:val="000000"/>
+              </w:rPr>
+              <w:t xml:space="preserve">67.439</w:t>
+            </w:r>
+          </w:p>
+        </w:tc>
+        <w:tc>
+          <w:tcPr>
+            <w:tcBorders>
+              <w:bottom w:val="single" w:sz="4" w:space="0" w:color="A6A6A6"/>
+              <w:top w:val="single" w:sz="4" w:space="0" w:color="A6A6A6"/>
+              <w:left w:val="single" w:sz="4" w:space="0" w:color="A6A6A6"/>
+              <w:right w:val="single" w:sz="4" w:space="0" w:color="A6A6A6"/>
+            </w:tcBorders>
+            <w:shd w:val="clear" w:color="auto" w:fill="F0C166"/>
+            <w:tcMar>
+              <w:top w:w="0" w:type="dxa"/>
+              <w:bottom w:w="0" w:type="dxa"/>
+              <w:left w:w="0" w:type="dxa"/>
+              <w:right w:w="0" w:type="dxa"/>
+            </w:tcMar>
+            <w:vAlign w:val="center"/>
+          </w:tcPr>
+          <w:p>
+            <w:pPr>
+              <w:jc w:val="right"/>
+              <w:pBdr>
+                <w:bottom w:val="none" w:sz="0" w:space="0" w:color="000000"/>
+                <w:top w:val="none" w:sz="0" w:space="0" w:color="000000"/>
+                <w:left w:val="none" w:sz="0" w:space="0" w:color="000000"/>
+                <w:right w:val="none" w:sz="0" w:space="0" w:color="000000"/>
+              </w:pBdr>
+              <w:spacing w:after="40" w:before="40" w:line="240"/>
+              <w:ind w:left="80" w:right="80" w:firstLine="0" w:firstLineChars="0"/>
+              <w:rPr>
+                <w:rFonts w:ascii="Roboto Condensed" w:hAnsi="Helvetica" w:eastAsia="Helvetica" w:cs="Roboto Condensed"/>
+                <w:i w:val="false"/>
+                <w:b w:val="false"/>
+                <w:u w:val="none"/>
+                <w:strike w:val="false"/>
+                <w:sz w:val="24"/>
+                <w:szCs w:val="24"/>
+                <w:color w:val="000000"/>
+              </w:rPr>
+            </w:pPr>
+            <w:r xmlns:w="http://schemas.openxmlformats.org/wordprocessingml/2006/main" xmlns:wp="http://schemas.openxmlformats.org/drawingml/2006/wordprocessingDrawing" xmlns:r="http://schemas.openxmlformats.org/officeDocument/2006/relationships" xmlns:w14="http://schemas.microsoft.com/office/word/2010/wordml">
+              <w:rPr>
+                <w:rFonts w:ascii="Roboto Condensed" w:hAnsi="Helvetica" w:eastAsia="Helvetica" w:cs="Roboto Condensed"/>
+                <w:i w:val="false"/>
+                <w:b w:val="false"/>
+                <w:u w:val="none"/>
+                <w:strike w:val="false"/>
+                <w:sz w:val="24"/>
+                <w:szCs w:val="24"/>
+                <w:color w:val="000000"/>
+              </w:rPr>
+              <w:t xml:space="preserve">14,65 %</w:t>
+            </w:r>
+          </w:p>
+        </w:tc>
+      </w:tr>
+      <w:tr>
+        <w:trPr>
+          <w:cantSplit/>
+          <w:trHeight w:val="337" w:hRule="auto"/>
+        </w:trPr>
+        body2
+        <w:tc>
+          <w:tcPr>
+            <w:tcBorders>
+              <w:bottom w:val="single" w:sz="4" w:space="0" w:color="A6A6A6"/>
+              <w:top w:val="single" w:sz="4" w:space="0" w:color="A6A6A6"/>
+              <w:left w:val="single" w:sz="4" w:space="0" w:color="A6A6A6"/>
+              <w:right w:val="single" w:sz="4" w:space="0" w:color="A6A6A6"/>
+            </w:tcBorders>
+            <w:shd w:val="clear" w:color="auto" w:fill="F2F2F2"/>
+            <w:tcMar>
+              <w:top w:w="0" w:type="dxa"/>
+              <w:bottom w:w="0" w:type="dxa"/>
+              <w:left w:w="0" w:type="dxa"/>
+              <w:right w:w="0" w:type="dxa"/>
+            </w:tcMar>
+            <w:vAlign w:val="center"/>
+          </w:tcPr>
+          <w:p>
+            <w:pPr>
+              <w:jc w:val="left"/>
+              <w:pBdr>
+                <w:bottom w:val="none" w:sz="0" w:space="0" w:color="000000"/>
+                <w:top w:val="none" w:sz="0" w:space="0" w:color="000000"/>
+                <w:left w:val="none" w:sz="0" w:space="0" w:color="000000"/>
+                <w:right w:val="none" w:sz="0" w:space="0" w:color="000000"/>
+              </w:pBdr>
+              <w:spacing w:after="40" w:before="40" w:line="240"/>
+              <w:ind w:left="80" w:right="80" w:firstLine="0" w:firstLineChars="0"/>
+              <w:rPr>
+                <w:rFonts w:ascii="Roboto Condensed" w:hAnsi="Helvetica" w:eastAsia="Helvetica" w:cs="Roboto Condensed"/>
+                <w:i w:val="false"/>
+                <w:b w:val="false"/>
+                <w:u w:val="none"/>
+                <w:strike w:val="false"/>
+                <w:sz w:val="24"/>
+                <w:szCs w:val="24"/>
+                <w:color w:val="000000"/>
+              </w:rPr>
+            </w:pPr>
+            <w:r xmlns:w="http://schemas.openxmlformats.org/wordprocessingml/2006/main" xmlns:wp="http://schemas.openxmlformats.org/drawingml/2006/wordprocessingDrawing" xmlns:r="http://schemas.openxmlformats.org/officeDocument/2006/relationships" xmlns:w14="http://schemas.microsoft.com/office/word/2010/wordml">
+              <w:rPr>
+                <w:rFonts w:ascii="Roboto Condensed" w:hAnsi="Helvetica" w:eastAsia="Helvetica" w:cs="Roboto Condensed"/>
+                <w:i w:val="false"/>
+                <w:b w:val="false"/>
+                <w:u w:val="none"/>
+                <w:strike w:val="false"/>
+                <w:sz w:val="24"/>
+                <w:szCs w:val="24"/>
+                <w:color w:val="000000"/>
+              </w:rPr>
+              <w:t xml:space="preserve">Emilia-Romagna</w:t>
+            </w:r>
+          </w:p>
+        </w:tc>
+        <w:tc>
+          <w:tcPr>
+            <w:tcBorders>
+              <w:bottom w:val="single" w:sz="4" w:space="0" w:color="A6A6A6"/>
+              <w:top w:val="single" w:sz="4" w:space="0" w:color="A6A6A6"/>
+              <w:left w:val="single" w:sz="4" w:space="0" w:color="A6A6A6"/>
+              <w:right w:val="single" w:sz="4" w:space="0" w:color="A6A6A6"/>
+            </w:tcBorders>
+            <w:shd w:val="clear" w:color="auto" w:fill="F2F2F2"/>
+            <w:tcMar>
+              <w:top w:w="0" w:type="dxa"/>
+              <w:bottom w:w="0" w:type="dxa"/>
+              <w:left w:w="0" w:type="dxa"/>
+              <w:right w:w="0" w:type="dxa"/>
+            </w:tcMar>
+            <w:vAlign w:val="center"/>
+          </w:tcPr>
+          <w:p>
+            <w:pPr>
+              <w:jc w:val="right"/>
+              <w:pBdr>
+                <w:bottom w:val="none" w:sz="0" w:space="0" w:color="000000"/>
+                <w:top w:val="none" w:sz="0" w:space="0" w:color="000000"/>
+                <w:left w:val="none" w:sz="0" w:space="0" w:color="000000"/>
+                <w:right w:val="none" w:sz="0" w:space="0" w:color="000000"/>
+              </w:pBdr>
+              <w:spacing w:after="40" w:before="40" w:line="240"/>
+              <w:ind w:left="80" w:right="80" w:firstLine="0" w:firstLineChars="0"/>
+              <w:rPr>
+                <w:rFonts w:ascii="Roboto Condensed" w:hAnsi="Helvetica" w:eastAsia="Helvetica" w:cs="Roboto Condensed"/>
+                <w:i w:val="false"/>
+                <w:b w:val="false"/>
+                <w:u w:val="none"/>
+                <w:strike w:val="false"/>
+                <w:sz w:val="24"/>
+                <w:szCs w:val="24"/>
+                <w:color w:val="000000"/>
+              </w:rPr>
+            </w:pPr>
+            <w:r xmlns:w="http://schemas.openxmlformats.org/wordprocessingml/2006/main" xmlns:wp="http://schemas.openxmlformats.org/drawingml/2006/wordprocessingDrawing" xmlns:r="http://schemas.openxmlformats.org/officeDocument/2006/relationships" xmlns:w14="http://schemas.microsoft.com/office/word/2010/wordml">
+              <w:rPr>
+                <w:rFonts w:ascii="Roboto Condensed" w:hAnsi="Helvetica" w:eastAsia="Helvetica" w:cs="Roboto Condensed"/>
+                <w:i w:val="false"/>
+                <w:b w:val="false"/>
+                <w:u w:val="none"/>
+                <w:strike w:val="false"/>
+                <w:sz w:val="24"/>
+                <w:szCs w:val="24"/>
+                <w:color w:val="000000"/>
+              </w:rPr>
+              <w:t xml:space="preserve">4.482.977</w:t>
+            </w:r>
+          </w:p>
+        </w:tc>
+        <w:tc>
+          <w:tcPr>
+            <w:tcBorders>
+              <w:bottom w:val="single" w:sz="4" w:space="0" w:color="A6A6A6"/>
+              <w:top w:val="single" w:sz="4" w:space="0" w:color="A6A6A6"/>
+              <w:left w:val="single" w:sz="4" w:space="0" w:color="A6A6A6"/>
+              <w:right w:val="single" w:sz="4" w:space="0" w:color="A6A6A6"/>
+            </w:tcBorders>
+            <w:shd w:val="clear" w:color="auto" w:fill="F2F2F2"/>
+            <w:tcMar>
+              <w:top w:w="0" w:type="dxa"/>
+              <w:bottom w:w="0" w:type="dxa"/>
+              <w:left w:w="0" w:type="dxa"/>
+              <w:right w:w="0" w:type="dxa"/>
+            </w:tcMar>
+            <w:vAlign w:val="center"/>
+          </w:tcPr>
+          <w:p>
+            <w:pPr>
+              <w:jc w:val="right"/>
+              <w:pBdr>
+                <w:bottom w:val="none" w:sz="0" w:space="0" w:color="000000"/>
+                <w:top w:val="none" w:sz="0" w:space="0" w:color="000000"/>
+                <w:left w:val="none" w:sz="0" w:space="0" w:color="000000"/>
+                <w:right w:val="none" w:sz="0" w:space="0" w:color="000000"/>
+              </w:pBdr>
+              <w:spacing w:after="40" w:before="40" w:line="240"/>
+              <w:ind w:left="80" w:right="80" w:firstLine="0" w:firstLineChars="0"/>
+              <w:rPr>
+                <w:rFonts w:ascii="Roboto Condensed" w:hAnsi="Helvetica" w:eastAsia="Helvetica" w:cs="Roboto Condensed"/>
+                <w:i w:val="false"/>
+                <w:b w:val="false"/>
+                <w:u w:val="none"/>
+                <w:strike w:val="false"/>
+                <w:sz w:val="24"/>
+                <w:szCs w:val="24"/>
+                <w:color w:val="000000"/>
+              </w:rPr>
+            </w:pPr>
+            <w:r xmlns:w="http://schemas.openxmlformats.org/wordprocessingml/2006/main" xmlns:wp="http://schemas.openxmlformats.org/drawingml/2006/wordprocessingDrawing" xmlns:r="http://schemas.openxmlformats.org/officeDocument/2006/relationships" xmlns:w14="http://schemas.microsoft.com/office/word/2010/wordml">
+              <w:rPr>
+                <w:rFonts w:ascii="Roboto Condensed" w:hAnsi="Helvetica" w:eastAsia="Helvetica" w:cs="Roboto Condensed"/>
+                <w:i w:val="false"/>
+                <w:b w:val="false"/>
+                <w:u w:val="none"/>
+                <w:strike w:val="false"/>
+                <w:sz w:val="24"/>
+                <w:szCs w:val="24"/>
+                <w:color w:val="000000"/>
+              </w:rPr>
+              <w:t xml:space="preserve">564.745</w:t>
+            </w:r>
+          </w:p>
+        </w:tc>
+        <w:tc>
+          <w:tcPr>
+            <w:tcBorders>
+              <w:bottom w:val="single" w:sz="4" w:space="0" w:color="A6A6A6"/>
+              <w:top w:val="single" w:sz="4" w:space="0" w:color="A6A6A6"/>
+              <w:left w:val="single" w:sz="4" w:space="0" w:color="A6A6A6"/>
+              <w:right w:val="single" w:sz="4" w:space="0" w:color="A6A6A6"/>
+            </w:tcBorders>
+            <w:shd w:val="clear" w:color="auto" w:fill="F2F2F2"/>
+            <w:tcMar>
+              <w:top w:w="0" w:type="dxa"/>
+              <w:bottom w:w="0" w:type="dxa"/>
+              <w:left w:w="0" w:type="dxa"/>
+              <w:right w:w="0" w:type="dxa"/>
+            </w:tcMar>
+            <w:vAlign w:val="center"/>
+          </w:tcPr>
+          <w:p>
+            <w:pPr>
+              <w:jc w:val="right"/>
+              <w:pBdr>
+                <w:bottom w:val="none" w:sz="0" w:space="0" w:color="000000"/>
+                <w:top w:val="none" w:sz="0" w:space="0" w:color="000000"/>
+                <w:left w:val="none" w:sz="0" w:space="0" w:color="000000"/>
+                <w:right w:val="none" w:sz="0" w:space="0" w:color="000000"/>
+              </w:pBdr>
+              <w:spacing w:after="40" w:before="40" w:line="240"/>
+              <w:ind w:left="80" w:right="80" w:firstLine="0" w:firstLineChars="0"/>
+              <w:rPr>
+                <w:rFonts w:ascii="Roboto Condensed" w:hAnsi="Helvetica" w:eastAsia="Helvetica" w:cs="Roboto Condensed"/>
+                <w:i w:val="false"/>
+                <w:b w:val="false"/>
+                <w:u w:val="none"/>
+                <w:strike w:val="false"/>
+                <w:sz w:val="24"/>
+                <w:szCs w:val="24"/>
+                <w:color w:val="000000"/>
+              </w:rPr>
+            </w:pPr>
+            <w:r xmlns:w="http://schemas.openxmlformats.org/wordprocessingml/2006/main" xmlns:wp="http://schemas.openxmlformats.org/drawingml/2006/wordprocessingDrawing" xmlns:r="http://schemas.openxmlformats.org/officeDocument/2006/relationships" xmlns:w14="http://schemas.microsoft.com/office/word/2010/wordml">
+              <w:rPr>
+                <w:rFonts w:ascii="Roboto Condensed" w:hAnsi="Helvetica" w:eastAsia="Helvetica" w:cs="Roboto Condensed"/>
+                <w:i w:val="false"/>
+                <w:b w:val="false"/>
+                <w:u w:val="none"/>
+                <w:strike w:val="false"/>
+                <w:sz w:val="24"/>
+                <w:szCs w:val="24"/>
+                <w:color w:val="000000"/>
+              </w:rPr>
+              <w:t xml:space="preserve">12,60 %</w:t>
+            </w:r>
+          </w:p>
+        </w:tc>
+      </w:tr>
+      <w:tr>
+        <w:trPr>
+          <w:cantSplit/>
+          <w:trHeight w:val="360" w:hRule="auto"/>
+        </w:trPr>
+        footer1
+        <w:tc>
+          <w:tcPr>
+            <w:gridSpan w:val="4"/>
+            <w:tcBorders>
+              <w:bottom w:val="none" w:sz="0" w:space="0" w:color="FFFFFF"/>
+              <w:top w:val="single" w:sz="4" w:space="0" w:color="A6A6A6"/>
+              <w:left w:val="none" w:sz="0" w:space="0" w:color="FFFFFF"/>
+              <w:right w:val="none" w:sz="0" w:space="0" w:color="FFFFFF"/>
+            </w:tcBorders>
+            <w:shd w:val="clear" w:color="auto" w:fill="F2F2F2"/>
+            <w:tcMar>
+              <w:top w:w="0" w:type="dxa"/>
+              <w:bottom w:w="0" w:type="dxa"/>
+              <w:left w:w="0" w:type="dxa"/>
+              <w:right w:w="0" w:type="dxa"/>
+            </w:tcMar>
+            <w:vAlign w:val="center"/>
+          </w:tcPr>
+          <w:p>
+            <w:pPr>
+              <w:jc w:val="left"/>
+              <w:pBdr>
+                <w:bottom w:val="none" w:sz="0" w:space="0" w:color="000000"/>
+                <w:top w:val="none" w:sz="0" w:space="0" w:color="000000"/>
+                <w:left w:val="none" w:sz="0" w:space="0" w:color="000000"/>
+                <w:right w:val="none" w:sz="0" w:space="0" w:color="000000"/>
+              </w:pBdr>
+              <w:spacing w:after="40" w:before="40" w:line="240"/>
+              <w:ind w:left="80" w:right="80" w:firstLine="0" w:firstLineChars="0"/>
+              <w:rPr>
+                <w:rFonts w:ascii="Roboto Condensed" w:hAnsi="Helvetica" w:eastAsia="Helvetica" w:cs="Roboto Condensed"/>
+                <w:i w:val="true"/>
+                <w:b w:val="false"/>
+                <w:u w:val="none"/>
+                <w:strike w:val="false"/>
+                <w:sz w:val="18"/>
+                <w:szCs w:val="18"/>
+                <w:color w:val="808080"/>
+              </w:rPr>
+            </w:pPr>
+            <w:r xmlns:w="http://schemas.openxmlformats.org/wordprocessingml/2006/main" xmlns:wp="http://schemas.openxmlformats.org/drawingml/2006/wordprocessingDrawing" xmlns:r="http://schemas.openxmlformats.org/officeDocument/2006/relationships" xmlns:w14="http://schemas.microsoft.com/office/word/2010/wordml">
+              <w:rPr>
+                <w:rFonts w:ascii="Roboto Condensed" w:hAnsi="Helvetica" w:eastAsia="Helvetica" w:cs="Roboto Condensed"/>
+                <w:i w:val="true"/>
+                <w:b w:val="false"/>
+                <w:u w:val="none"/>
+                <w:strike w:val="false"/>
+                <w:sz w:val="18"/>
+                <w:szCs w:val="18"/>
+                <w:color w:val="808080"/>
+              </w:rPr>
+              <w:t xml:space="preserve">Fonte: Regione Emilia-Romagna - Statistica e Istat - Demografia in cifre, 2025</w:t>
+            </w:r>
+          </w:p>
+        </w:tc>
+      </w:tr>
+    </w:tbl>
+    <w:bookmarkEnd w:id="20"/>
+    <w:bookmarkStart w:id="27" w:name="popolazione-per-fasce-detà"/>
+    <w:p>
+      <w:pPr>
+        <w:pStyle w:val="Heading3"/>
+      </w:pPr>
+      <w:r>
+        <w:t xml:space="preserve">Popolazione per fasce d’età</w:t>
+      </w:r>
+    </w:p>
+    <w:p>
+      <w:pPr>
+        <w:pStyle w:val="FirstParagraph"/>
+      </w:pPr>
+      <w:r>
+        <w:drawing>
+          <wp:inline>
+            <wp:extent cx="5334000" cy="4000500"/>
+            <wp:effectExtent b="0" l="0" r="0" t="0"/>
+            <wp:docPr descr="" title="" id="22" name="Picture"/>
+            <a:graphic>
+              <a:graphicData uri="http://schemas.openxmlformats.org/drawingml/2006/picture">
+                <pic:pic>
+                  <pic:nvPicPr>
+                    <pic:cNvPr descr="index_files/figure-docx/plot_parma_piramid-1.png" id="23" name="Picture"/>
+                    <pic:cNvPicPr>
+                      <a:picLocks noChangeArrowheads="1" noChangeAspect="1"/>
+                    </pic:cNvPicPr>
+                  </pic:nvPicPr>
+                  <pic:blipFill>
+                    <a:blip r:embed="rId21"/>
+                    <a:stretch>
+                      <a:fillRect/>
+                    </a:stretch>
+                  </pic:blipFill>
+                  <pic:spPr bwMode="auto">
+                    <a:xfrm>
+                      <a:off x="0" y="0"/>
+                      <a:ext cx="5334000" cy="4000500"/>
+                    </a:xfrm>
+                    <a:prstGeom prst="rect">
+                      <a:avLst/>
+                    </a:prstGeom>
+                    <a:noFill/>
+                    <a:ln w="9525">
+                      <a:noFill/>
+                      <a:headEnd/>
+                      <a:tailEnd/>
+                    </a:ln>
+                  </pic:spPr>
+                </pic:pic>
+              </a:graphicData>
+            </a:graphic>
+          </wp:inline>
+        </w:drawing>
+      </w:r>
+    </w:p>
+    <w:p>
+      <w:pPr>
+        <w:pStyle w:val="BodyText"/>
+      </w:pPr>
+      <w:r>
+        <w:drawing>
+          <wp:inline>
+            <wp:extent cx="5334000" cy="4000500"/>
+            <wp:effectExtent b="0" l="0" r="0" t="0"/>
+            <wp:docPr descr="" title="" id="25" name="Picture"/>
+            <a:graphic>
+              <a:graphicData uri="http://schemas.openxmlformats.org/drawingml/2006/picture">
+                <pic:pic>
+                  <pic:nvPicPr>
+                    <pic:cNvPr descr="index_files/figure-docx/plot_parma_str_piramid-1.png" id="26" name="Picture"/>
+                    <pic:cNvPicPr>
+                      <a:picLocks noChangeArrowheads="1" noChangeAspect="1"/>
+                    </pic:cNvPicPr>
+                  </pic:nvPicPr>
+                  <pic:blipFill>
+                    <a:blip r:embed="rId24"/>
+                    <a:stretch>
+                      <a:fillRect/>
+                    </a:stretch>
+                  </pic:blipFill>
+                  <pic:spPr bwMode="auto">
+                    <a:xfrm>
+                      <a:off x="0" y="0"/>
+                      <a:ext cx="5334000" cy="4000500"/>
+                    </a:xfrm>
+                    <a:prstGeom prst="rect">
+                      <a:avLst/>
+                    </a:prstGeom>
+                    <a:noFill/>
+                    <a:ln w="9525">
+                      <a:noFill/>
+                      <a:headEnd/>
+                      <a:tailEnd/>
+                    </a:ln>
+                  </pic:spPr>
+                </pic:pic>
+              </a:graphicData>
+            </a:graphic>
+          </wp:inline>
+        </w:drawing>
+      </w:r>
+    </w:p>
+    <w:bookmarkEnd w:id="27"/>
+    <w:bookmarkStart w:id="37" w:name="popolazione-per-4-distretti"/>
+    <w:p>
+      <w:pPr>
+        <w:pStyle w:val="Heading3"/>
+      </w:pPr>
+      <w:r>
+        <w:t xml:space="preserve">Popolazione per 4 distretti</w:t>
+      </w:r>
+    </w:p>
+    <w:p>
+      <w:pPr>
+        <w:pStyle w:val="FirstParagraph"/>
+      </w:pPr>
+      <w:r>
+        <w:drawing>
+          <wp:inline>
+            <wp:extent cx="5334000" cy="4000500"/>
+            <wp:effectExtent b="0" l="0" r="0" t="0"/>
+            <wp:docPr descr="" title="" id="29" name="Picture"/>
+            <a:graphic>
+              <a:graphicData uri="http://schemas.openxmlformats.org/drawingml/2006/picture">
+                <pic:pic>
+                  <pic:nvPicPr>
+                    <pic:cNvPr descr="index_files/figure-docx/map_distretti_parma_pop-1.png" id="30" name="Picture"/>
+                    <pic:cNvPicPr>
+                      <a:picLocks noChangeArrowheads="1" noChangeAspect="1"/>
+                    </pic:cNvPicPr>
+                  </pic:nvPicPr>
+                  <pic:blipFill>
+                    <a:blip r:embed="rId28"/>
+                    <a:stretch>
+                      <a:fillRect/>
+                    </a:stretch>
+                  </pic:blipFill>
+                  <pic:spPr bwMode="auto">
+                    <a:xfrm>
+                      <a:off x="0" y="0"/>
+                      <a:ext cx="5334000" cy="4000500"/>
+                    </a:xfrm>
+                    <a:prstGeom prst="rect">
+                      <a:avLst/>
+                    </a:prstGeom>
+                    <a:noFill/>
+                    <a:ln w="9525">
+                      <a:noFill/>
+                      <a:headEnd/>
+                      <a:tailEnd/>
+                    </a:ln>
+                  </pic:spPr>
+                </pic:pic>
+              </a:graphicData>
+            </a:graphic>
+          </wp:inline>
+        </w:drawing>
+      </w:r>
+    </w:p>
+    <w:p>
+      <w:pPr>
+        <w:pStyle w:val="BodyText"/>
+      </w:pPr>
+      <w:r>
+        <w:drawing>
+          <wp:inline>
+            <wp:extent cx="5334000" cy="4000500"/>
+            <wp:effectExtent b="0" l="0" r="0" t="0"/>
+            <wp:docPr descr="" title="" id="32" name="Picture"/>
+            <a:graphic>
+              <a:graphicData uri="http://schemas.openxmlformats.org/drawingml/2006/picture">
+                <pic:pic>
+                  <pic:nvPicPr>
+                    <pic:cNvPr descr="index_files/figure-docx/map_distretti_parma_pop_anz-1.png" id="33" name="Picture"/>
+                    <pic:cNvPicPr>
+                      <a:picLocks noChangeArrowheads="1" noChangeAspect="1"/>
+                    </pic:cNvPicPr>
+                  </pic:nvPicPr>
+                  <pic:blipFill>
+                    <a:blip r:embed="rId31"/>
+                    <a:stretch>
+                      <a:fillRect/>
+                    </a:stretch>
+                  </pic:blipFill>
+                  <pic:spPr bwMode="auto">
+                    <a:xfrm>
+                      <a:off x="0" y="0"/>
+                      <a:ext cx="5334000" cy="4000500"/>
+                    </a:xfrm>
+                    <a:prstGeom prst="rect">
+                      <a:avLst/>
+                    </a:prstGeom>
+                    <a:noFill/>
+                    <a:ln w="9525">
+                      <a:noFill/>
+                      <a:headEnd/>
+                      <a:tailEnd/>
+                    </a:ln>
+                  </pic:spPr>
+                </pic:pic>
+              </a:graphicData>
+            </a:graphic>
+          </wp:inline>
+        </w:drawing>
+      </w:r>
+    </w:p>
+    <w:p>
+      <w:pPr>
+        <w:pStyle w:val="BodyText"/>
+      </w:pPr>
+      <w:r>
+        <w:drawing>
+          <wp:inline>
+            <wp:extent cx="5334000" cy="4000500"/>
+            <wp:effectExtent b="0" l="0" r="0" t="0"/>
+            <wp:docPr descr="" title="" id="35" name="Picture"/>
+            <a:graphic>
+              <a:graphicData uri="http://schemas.openxmlformats.org/drawingml/2006/picture">
+                <pic:pic>
+                  <pic:nvPicPr>
+                    <pic:cNvPr descr="index_files/figure-docx/map_distretti_parma_pop_gio-1.png" id="36" name="Picture"/>
+                    <pic:cNvPicPr>
+                      <a:picLocks noChangeArrowheads="1" noChangeAspect="1"/>
+                    </pic:cNvPicPr>
+                  </pic:nvPicPr>
+                  <pic:blipFill>
+                    <a:blip r:embed="rId34"/>
+                    <a:stretch>
+                      <a:fillRect/>
+                    </a:stretch>
+                  </pic:blipFill>
+                  <pic:spPr bwMode="auto">
+                    <a:xfrm>
+                      <a:off x="0" y="0"/>
+                      <a:ext cx="5334000" cy="4000500"/>
+                    </a:xfrm>
+                    <a:prstGeom prst="rect">
+                      <a:avLst/>
+                    </a:prstGeom>
+                    <a:noFill/>
+                    <a:ln w="9525">
+                      <a:noFill/>
+                      <a:headEnd/>
+                      <a:tailEnd/>
+                    </a:ln>
+                  </pic:spPr>
+                </pic:pic>
+              </a:graphicData>
+            </a:graphic>
+          </wp:inline>
+        </w:drawing>
+      </w:r>
+    </w:p>
+    <w:bookmarkEnd w:id="37"/>
+    <w:bookmarkEnd w:id="38"/>
+    <w:bookmarkStart w:id="67" w:name="trend-demografici-a-confronto"/>
+    <w:p>
+      <w:pPr>
+        <w:pStyle w:val="Heading2"/>
+      </w:pPr>
+      <w:r>
+        <w:t xml:space="preserve">Trend demografici a confronto</w:t>
+      </w:r>
+    </w:p>
+    <w:bookmarkStart w:id="42" w:name="età-media"/>
+    <w:p>
+      <w:pPr>
+        <w:pStyle w:val="Heading3"/>
+      </w:pPr>
+      <w:r>
+        <w:t xml:space="preserve">Età media</w:t>
+      </w:r>
+    </w:p>
+    <w:p>
+      <w:pPr>
+        <w:pStyle w:val="FirstParagraph"/>
+      </w:pPr>
+      <w:r>
+        <w:t xml:space="preserve">Aumento della popolazione anziana e longevità</w:t>
+      </w:r>
+    </w:p>
+    <w:p>
+      <w:pPr>
+        <w:pStyle w:val="BodyText"/>
+      </w:pPr>
+      <w:r>
+        <w:drawing>
+          <wp:inline>
+            <wp:extent cx="5334000" cy="4000500"/>
+            <wp:effectExtent b="0" l="0" r="0" t="0"/>
+            <wp:docPr descr="" title="" id="40" name="Picture"/>
+            <a:graphic>
+              <a:graphicData uri="http://schemas.openxmlformats.org/drawingml/2006/picture">
+                <pic:pic>
+                  <pic:nvPicPr>
+                    <pic:cNvPr descr="index_files/figure-docx/e_m_plot-1.png" id="41" name="Picture"/>
+                    <pic:cNvPicPr>
+                      <a:picLocks noChangeArrowheads="1" noChangeAspect="1"/>
+                    </pic:cNvPicPr>
+                  </pic:nvPicPr>
+                  <pic:blipFill>
+                    <a:blip r:embed="rId39"/>
+                    <a:stretch>
+                      <a:fillRect/>
+                    </a:stretch>
+                  </pic:blipFill>
+                  <pic:spPr bwMode="auto">
+                    <a:xfrm>
+                      <a:off x="0" y="0"/>
+                      <a:ext cx="5334000" cy="4000500"/>
+                    </a:xfrm>
+                    <a:prstGeom prst="rect">
+                      <a:avLst/>
+                    </a:prstGeom>
+                    <a:noFill/>
+                    <a:ln w="9525">
+                      <a:noFill/>
+                      <a:headEnd/>
+                      <a:tailEnd/>
+                    </a:ln>
+                  </pic:spPr>
+                </pic:pic>
+              </a:graphicData>
+            </a:graphic>
+          </wp:inline>
+        </w:drawing>
+      </w:r>
+    </w:p>
+    <w:bookmarkEnd w:id="42"/>
+    <w:bookmarkStart w:id="46" w:name="indice-di-vecchiaia"/>
+    <w:p>
+      <w:pPr>
+        <w:pStyle w:val="Heading3"/>
+      </w:pPr>
+      <w:r>
+        <w:t xml:space="preserve">Indice di vecchiaia</w:t>
+      </w:r>
+    </w:p>
+    <w:p>
+      <w:pPr>
+        <w:pStyle w:val="FirstParagraph"/>
+      </w:pPr>
+      <w:r>
+        <w:drawing>
+          <wp:inline>
+            <wp:extent cx="5334000" cy="4000500"/>
+            <wp:effectExtent b="0" l="0" r="0" t="0"/>
+            <wp:docPr descr="" title="" id="44" name="Picture"/>
+            <a:graphic>
+              <a:graphicData uri="http://schemas.openxmlformats.org/drawingml/2006/picture">
+                <pic:pic>
+                  <pic:nvPicPr>
+                    <pic:cNvPr descr="index_files/figure-docx/i_v_plot-1.png" id="45" name="Picture"/>
+                    <pic:cNvPicPr>
+                      <a:picLocks noChangeArrowheads="1" noChangeAspect="1"/>
+                    </pic:cNvPicPr>
+                  </pic:nvPicPr>
+                  <pic:blipFill>
+                    <a:blip r:embed="rId43"/>
+                    <a:stretch>
+                      <a:fillRect/>
+                    </a:stretch>
+                  </pic:blipFill>
+                  <pic:spPr bwMode="auto">
+                    <a:xfrm>
+                      <a:off x="0" y="0"/>
+                      <a:ext cx="5334000" cy="4000500"/>
+                    </a:xfrm>
+                    <a:prstGeom prst="rect">
+                      <a:avLst/>
+                    </a:prstGeom>
+                    <a:noFill/>
+                    <a:ln w="9525">
+                      <a:noFill/>
+                      <a:headEnd/>
+                      <a:tailEnd/>
+                    </a:ln>
+                  </pic:spPr>
+                </pic:pic>
+              </a:graphicData>
+            </a:graphic>
+          </wp:inline>
+        </w:drawing>
+      </w:r>
+    </w:p>
+    <w:bookmarkEnd w:id="46"/>
+    <w:bookmarkStart w:id="50" w:name="speranza-di-vita-a-65-anni"/>
+    <w:p>
+      <w:pPr>
+        <w:pStyle w:val="Heading3"/>
+      </w:pPr>
+      <w:r>
+        <w:t xml:space="preserve">Speranza di vita a 65 anni</w:t>
+      </w:r>
+    </w:p>
+    <w:p>
+      <w:pPr>
+        <w:pStyle w:val="FirstParagraph"/>
+      </w:pPr>
+      <w:r>
+        <w:drawing>
+          <wp:inline>
+            <wp:extent cx="5334000" cy="4000500"/>
+            <wp:effectExtent b="0" l="0" r="0" t="0"/>
+            <wp:docPr descr="" title="" id="48" name="Picture"/>
+            <a:graphic>
+              <a:graphicData uri="http://schemas.openxmlformats.org/drawingml/2006/picture">
+                <pic:pic>
+                  <pic:nvPicPr>
+                    <pic:cNvPr descr="index_files/figure-docx/s_v_65_plot-1.png" id="49" name="Picture"/>
+                    <pic:cNvPicPr>
+                      <a:picLocks noChangeArrowheads="1" noChangeAspect="1"/>
+                    </pic:cNvPicPr>
+                  </pic:nvPicPr>
+                  <pic:blipFill>
+                    <a:blip r:embed="rId47"/>
+                    <a:stretch>
+                      <a:fillRect/>
+                    </a:stretch>
+                  </pic:blipFill>
+                  <pic:spPr bwMode="auto">
+                    <a:xfrm>
+                      <a:off x="0" y="0"/>
+                      <a:ext cx="5334000" cy="4000500"/>
+                    </a:xfrm>
+                    <a:prstGeom prst="rect">
+                      <a:avLst/>
+                    </a:prstGeom>
+                    <a:noFill/>
+                    <a:ln w="9525">
+                      <a:noFill/>
+                      <a:headEnd/>
+                      <a:tailEnd/>
+                    </a:ln>
+                  </pic:spPr>
+                </pic:pic>
+              </a:graphicData>
+            </a:graphic>
+          </wp:inline>
+        </w:drawing>
+      </w:r>
+    </w:p>
+    <w:bookmarkEnd w:id="50"/>
+    <w:bookmarkStart w:id="54" w:name="indice-di-dipendenza-anziani"/>
+    <w:p>
+      <w:pPr>
+        <w:pStyle w:val="Heading3"/>
+      </w:pPr>
+      <w:r>
+        <w:t xml:space="preserve">Indice di dipendenza anziani</w:t>
+      </w:r>
+    </w:p>
+    <w:p>
+      <w:pPr>
+        <w:pStyle w:val="FirstParagraph"/>
+      </w:pPr>
+      <w:r>
+        <w:drawing>
+          <wp:inline>
+            <wp:extent cx="5334000" cy="4000500"/>
+            <wp:effectExtent b="0" l="0" r="0" t="0"/>
+            <wp:docPr descr="" title="" id="52" name="Picture"/>
+            <a:graphic>
+              <a:graphicData uri="http://schemas.openxmlformats.org/drawingml/2006/picture">
+                <pic:pic>
+                  <pic:nvPicPr>
+                    <pic:cNvPr descr="index_files/figure-docx/i_d_a_plot-1.png" id="53" name="Picture"/>
+                    <pic:cNvPicPr>
+                      <a:picLocks noChangeArrowheads="1" noChangeAspect="1"/>
+                    </pic:cNvPicPr>
+                  </pic:nvPicPr>
+                  <pic:blipFill>
+                    <a:blip r:embed="rId51"/>
+                    <a:stretch>
+                      <a:fillRect/>
+                    </a:stretch>
+                  </pic:blipFill>
+                  <pic:spPr bwMode="auto">
+                    <a:xfrm>
+                      <a:off x="0" y="0"/>
+                      <a:ext cx="5334000" cy="4000500"/>
+                    </a:xfrm>
+                    <a:prstGeom prst="rect">
+                      <a:avLst/>
+                    </a:prstGeom>
+                    <a:noFill/>
+                    <a:ln w="9525">
+                      <a:noFill/>
+                      <a:headEnd/>
+                      <a:tailEnd/>
+                    </a:ln>
+                  </pic:spPr>
+                </pic:pic>
+              </a:graphicData>
+            </a:graphic>
+          </wp:inline>
+        </w:drawing>
+      </w:r>
+    </w:p>
+    <w:bookmarkEnd w:id="54"/>
+    <w:bookmarkStart w:id="58" w:name="indice-di-dipendenza-strutturale"/>
+    <w:p>
+      <w:pPr>
+        <w:pStyle w:val="Heading3"/>
+      </w:pPr>
+      <w:r>
+        <w:t xml:space="preserve">Indice di dipendenza strutturale</w:t>
+      </w:r>
+    </w:p>
+    <w:p>
+      <w:pPr>
+        <w:pStyle w:val="FirstParagraph"/>
+      </w:pPr>
+      <w:r>
+        <w:drawing>
+          <wp:inline>
+            <wp:extent cx="5334000" cy="4000500"/>
+            <wp:effectExtent b="0" l="0" r="0" t="0"/>
+            <wp:docPr descr="" title="" id="56" name="Picture"/>
+            <a:graphic>
+              <a:graphicData uri="http://schemas.openxmlformats.org/drawingml/2006/picture">
+                <pic:pic>
+                  <pic:nvPicPr>
+                    <pic:cNvPr descr="index_files/figure-docx/i_d_s_plot-1.png" id="57" name="Picture"/>
+                    <pic:cNvPicPr>
+                      <a:picLocks noChangeArrowheads="1" noChangeAspect="1"/>
+                    </pic:cNvPicPr>
+                  </pic:nvPicPr>
+                  <pic:blipFill>
+                    <a:blip r:embed="rId55"/>
+                    <a:stretch>
+                      <a:fillRect/>
+                    </a:stretch>
+                  </pic:blipFill>
+                  <pic:spPr bwMode="auto">
+                    <a:xfrm>
+                      <a:off x="0" y="0"/>
+                      <a:ext cx="5334000" cy="4000500"/>
+                    </a:xfrm>
+                    <a:prstGeom prst="rect">
+                      <a:avLst/>
+                    </a:prstGeom>
+                    <a:noFill/>
+                    <a:ln w="9525">
+                      <a:noFill/>
+                      <a:headEnd/>
+                      <a:tailEnd/>
+                    </a:ln>
+                  </pic:spPr>
+                </pic:pic>
+              </a:graphicData>
+            </a:graphic>
+          </wp:inline>
+        </w:drawing>
+      </w:r>
+    </w:p>
+    <w:bookmarkEnd w:id="58"/>
+    <w:bookmarkStart w:id="62" w:name="crescita-naturale-della-popolazione"/>
+    <w:p>
+      <w:pPr>
+        <w:pStyle w:val="Heading3"/>
+      </w:pPr>
+      <w:r>
+        <w:t xml:space="preserve">Crescita naturale della popolazione</w:t>
+      </w:r>
+    </w:p>
+    <w:p>
+      <w:pPr>
+        <w:pStyle w:val="FirstParagraph"/>
+      </w:pPr>
+      <w:r>
+        <w:drawing>
+          <wp:inline>
+            <wp:extent cx="5334000" cy="4000500"/>
+            <wp:effectExtent b="0" l="0" r="0" t="0"/>
+            <wp:docPr descr="" title="" id="60" name="Picture"/>
+            <a:graphic>
+              <a:graphicData uri="http://schemas.openxmlformats.org/drawingml/2006/picture">
+                <pic:pic>
+                  <pic:nvPicPr>
+                    <pic:cNvPr descr="index_files/figure-docx/c_n_plot-1.png" id="61" name="Picture"/>
+                    <pic:cNvPicPr>
+                      <a:picLocks noChangeArrowheads="1" noChangeAspect="1"/>
+                    </pic:cNvPicPr>
+                  </pic:nvPicPr>
+                  <pic:blipFill>
+                    <a:blip r:embed="rId59"/>
+                    <a:stretch>
+                      <a:fillRect/>
+                    </a:stretch>
+                  </pic:blipFill>
+                  <pic:spPr bwMode="auto">
+                    <a:xfrm>
+                      <a:off x="0" y="0"/>
+                      <a:ext cx="5334000" cy="4000500"/>
+                    </a:xfrm>
+                    <a:prstGeom prst="rect">
+                      <a:avLst/>
+                    </a:prstGeom>
+                    <a:noFill/>
+                    <a:ln w="9525">
+                      <a:noFill/>
+                      <a:headEnd/>
+                      <a:tailEnd/>
+                    </a:ln>
+                  </pic:spPr>
+                </pic:pic>
+              </a:graphicData>
+            </a:graphic>
+          </wp:inline>
+        </w:drawing>
+      </w:r>
+    </w:p>
+    <w:bookmarkEnd w:id="62"/>
+    <w:bookmarkStart w:id="66" w:name="saldo-migratorio"/>
+    <w:p>
+      <w:pPr>
+        <w:pStyle w:val="Heading3"/>
+      </w:pPr>
+      <w:r>
+        <w:t xml:space="preserve">Saldo migratorio</w:t>
+      </w:r>
+    </w:p>
+    <w:p>
+      <w:pPr>
+        <w:pStyle w:val="FirstParagraph"/>
+      </w:pPr>
+      <w:r>
+        <w:drawing>
+          <wp:inline>
+            <wp:extent cx="5334000" cy="4000500"/>
+            <wp:effectExtent b="0" l="0" r="0" t="0"/>
+            <wp:docPr descr="" title="" id="64" name="Picture"/>
+            <a:graphic>
+              <a:graphicData uri="http://schemas.openxmlformats.org/drawingml/2006/picture">
+                <pic:pic>
+                  <pic:nvPicPr>
+                    <pic:cNvPr descr="index_files/figure-docx/s_m_plot-1.png" id="65" name="Picture"/>
+                    <pic:cNvPicPr>
+                      <a:picLocks noChangeArrowheads="1" noChangeAspect="1"/>
+                    </pic:cNvPicPr>
+                  </pic:nvPicPr>
+                  <pic:blipFill>
+                    <a:blip r:embed="rId63"/>
+                    <a:stretch>
+                      <a:fillRect/>
+                    </a:stretch>
+                  </pic:blipFill>
+                  <pic:spPr bwMode="auto">
+                    <a:xfrm>
+                      <a:off x="0" y="0"/>
+                      <a:ext cx="5334000" cy="4000500"/>
+                    </a:xfrm>
+                    <a:prstGeom prst="rect">
+                      <a:avLst/>
+                    </a:prstGeom>
+                    <a:noFill/>
+                    <a:ln w="9525">
+                      <a:noFill/>
+                      <a:headEnd/>
+                      <a:tailEnd/>
+                    </a:ln>
+                  </pic:spPr>
+                </pic:pic>
+              </a:graphicData>
+            </a:graphic>
+          </wp:inline>
+        </w:drawing>
+      </w:r>
+    </w:p>
+    <w:p>
+      <w:r>
+        <w:br w:type="page"/>
+      </w:r>
+    </w:p>
+    <w:bookmarkEnd w:id="66"/>
+    <w:bookmarkEnd w:id="67"/>
+    <w:bookmarkEnd w:id="68"/>
+    <w:bookmarkStart w:id="69" w:name="section"/>
+    <w:p>
+      <w:pPr>
+        <w:pStyle w:val="Heading1"/>
+      </w:pPr>
+      <w:r>
+        <w:t xml:space="preserve">____</w:t>
+      </w:r>
+    </w:p>
+    <w:bookmarkEnd w:id="69"/>
+    <w:bookmarkStart w:id="97" w:name="X9c6152cf08ae4e10f8c1d05efafc6af7458f9d7"/>
+    <w:p>
+      <w:pPr>
+        <w:pStyle w:val="Heading1"/>
+      </w:pPr>
+      <w:r>
+        <w:t xml:space="preserve">2° PRIORITÀ: Rafforzare istituzioni e persone</w:t>
+      </w:r>
+    </w:p>
+    <w:p>
+      <w:pPr>
+        <w:pStyle w:val="BlockText"/>
+      </w:pPr>
+      <w:r>
+        <w:t xml:space="preserve">“La Fondazione si pone l’obiettivo strategico di lavorare per il rafforzamento di entrambe i livelli, persone e istituzioni”</w:t>
+      </w:r>
+      <w:r>
+        <w:t xml:space="preserve">come crescita, formazione innovazione, e come messa in rete del proprio contributo. [DPP 2025]”</w:t>
+      </w:r>
+    </w:p>
+    <w:bookmarkStart w:id="72" w:name="tbl-reddito-medio-disponibile-pro-capite"/>
+    <w:p>
+      <w:pPr>
+        <w:pStyle w:val="Heading3"/>
+      </w:pPr>
+      <w:r>
+        <w:t xml:space="preserve">[Tbl] Reddito medio disponibile pro capite</w:t>
+      </w:r>
+    </w:p>
+    <w:p>
+      <w:pPr>
+        <w:pStyle w:val="FirstParagraph"/>
+      </w:pPr>
+      <w:r>
+        <w:t xml:space="preserve">Qs tabella è copiata a mano da</w:t>
+      </w:r>
+      <w:r>
+        <w:t xml:space="preserve"> </w:t>
+      </w:r>
+      <w:hyperlink r:id="rId70">
+        <w:r>
+          <w:rPr>
+            <w:rStyle w:val="Hyperlink"/>
+          </w:rPr>
+          <w:t xml:space="preserve">IstatData</w:t>
+        </w:r>
+      </w:hyperlink>
+    </w:p>
+    <w:p>
+      <w:pPr>
+        <w:pStyle w:val="BodyText"/>
+      </w:pPr>
+      <w:r>
+        <w:rPr>
+          <w:b/>
+          <w:bCs/>
+        </w:rPr>
+        <w:t xml:space="preserve">Reddito medio disponibile pro capite (€)</w:t>
+      </w:r>
+      <w:r>
+        <w:t xml:space="preserve"> </w:t>
+      </w:r>
+      <w:r>
+        <w:t xml:space="preserve">= si tratta di un</w:t>
+      </w:r>
+      <w:r>
+        <w:t xml:space="preserve"> </w:t>
+      </w:r>
+      <w:r>
+        <w:rPr>
+          <w:i/>
+          <w:iCs/>
+        </w:rPr>
+        <w:t xml:space="preserve">aggregato di contabilità nazionale</w:t>
+      </w:r>
+      <w:r>
+        <w:t xml:space="preserve"> </w:t>
+      </w:r>
+      <w:r>
+        <w:t xml:space="preserve">che rappresenta il reddito medio annuo di cui una persona può disporre, al netto di imposte e contributi, tenendo conto anche di pensioni e trasferimenti pubblici.</w:t>
+      </w:r>
+    </w:p>
+    <w:p>
+      <w:pPr>
+        <w:numPr>
+          <w:ilvl w:val="0"/>
+          <w:numId w:val="1001"/>
+        </w:numPr>
+      </w:pPr>
+      <w:r>
+        <w:t xml:space="preserve">NB: anche se viene chiamato</w:t>
+      </w:r>
+      <w:r>
+        <w:t xml:space="preserve"> </w:t>
+      </w:r>
+      <w:r>
+        <w:t xml:space="preserve">“Reddito disponibile</w:t>
+      </w:r>
+      <w:r>
+        <w:t xml:space="preserve"> </w:t>
+      </w:r>
+      <w:r>
+        <w:rPr>
+          <w:i/>
+          <w:iCs/>
+        </w:rPr>
+        <w:t xml:space="preserve">lordo</w:t>
+      </w:r>
+      <w:r>
+        <w:t xml:space="preserve"> </w:t>
+      </w:r>
+      <w:r>
+        <w:t xml:space="preserve">pro capite”</w:t>
+      </w:r>
+      <w:r>
+        <w:t xml:space="preserve"> </w:t>
+      </w:r>
+      <w:r>
+        <w:t xml:space="preserve">nei documenti Istat, in realta’ è già al netto delle imposte e dei contributi sociali obbligatori, quindi non è lordo in senso fiscale comune, ma nel senso della contabilita’ nazionale.</w:t>
+      </w:r>
+    </w:p>
+    <w:p>
+      <w:pPr>
+        <w:numPr>
+          <w:ilvl w:val="0"/>
+          <w:numId w:val="1001"/>
+        </w:numPr>
+      </w:pPr>
+      <w:r>
+        <w:t xml:space="preserve">In termini comparativi internazionali, il reddito disponibile pro capite è espresso in unità di potere d’acquisto (Purchasing Power Standard - PPS), che consente di eliminare le differenze di prezzo tra i paesi e di confrontare il potere d’acquisto effettivo dei redditi delle famiglie.</w:t>
+      </w:r>
+    </w:p>
+    <w:p>
+      <w:pPr>
+        <w:numPr>
+          <w:ilvl w:val="0"/>
+          <w:numId w:val="1001"/>
+        </w:numPr>
+      </w:pPr>
+      <w:r>
+        <w:t xml:space="preserve">(+/- comparabile con)</w:t>
+      </w:r>
+      <w:r>
+        <w:t xml:space="preserve"> </w:t>
+      </w:r>
+      <w:r>
+        <w:rPr>
+          <w:b/>
+          <w:bCs/>
+        </w:rPr>
+        <w:t xml:space="preserve">Adjusted gross disposable income of households per capita in PPS</w:t>
+      </w:r>
+      <w:r>
+        <w:t xml:space="preserve"> </w:t>
+      </w:r>
+      <w:r>
+        <w:t xml:space="preserve">-</w:t>
+      </w:r>
+      <w:r>
+        <w:t xml:space="preserve"> </w:t>
+      </w:r>
+      <w:hyperlink r:id="rId71">
+        <w:r>
+          <w:rPr>
+            <w:rStyle w:val="Hyperlink"/>
+          </w:rPr>
+          <w:t xml:space="preserve">Eurostat</w:t>
+        </w:r>
+      </w:hyperlink>
+    </w:p>
+    <w:tbl xmlns:w="http://schemas.openxmlformats.org/wordprocessingml/2006/main" xmlns:r="http://schemas.openxmlformats.org/officeDocument/2006/relationships" xmlns:w14="http://schemas.microsoft.com/office/word/2010/wordml" xmlns:wp="http://schemas.openxmlformats.org/drawingml/2006/wordprocessingDrawing" xmlns:a="http://schemas.openxmlformats.org/drawingml/2006/main" xmlns:pic="http://schemas.openxmlformats.org/drawingml/2006/picture">
+      <w:tblPr>
+        <w:tblLayout w:type="autofit"/>
+        <w:jc w:val="start"/>
+        <w:tblW w:type="pct" w:w="5000"/>
+        <w:tblLook w:firstRow="1" w:lastRow="0" w:firstColumn="0" w:lastColumn="0" w:noHBand="0" w:noVBand="1"/>
+      </w:tblPr>
+      <w:tr>
+        <w:trPr>
+          <w:cantSplit/>
+          <w:trHeight w:val="390" w:hRule="auto"/>
+          <w:tblHeader/>
+        </w:trPr>
+        header1
+        <w:tc>
+          <w:tcPr>
+            <w:gridSpan w:val="4"/>
+            <w:tcBorders>
+              <w:bottom w:val="single" w:sz="4" w:space="0" w:color="A6A6A6"/>
+              <w:top w:val="single" w:sz="4" w:space="0" w:color="A6A6A6"/>
+              <w:left w:val="single" w:sz="4" w:space="0" w:color="A6A6A6"/>
+              <w:right w:val="single" w:sz="4" w:space="0" w:color="A6A6A6"/>
+            </w:tcBorders>
+            <w:shd w:val="clear" w:color="auto" w:fill="F2F2F2"/>
+            <w:tcMar>
+              <w:top w:w="0" w:type="dxa"/>
+              <w:bottom w:w="0" w:type="dxa"/>
+              <w:left w:w="0" w:type="dxa"/>
+              <w:right w:w="0" w:type="dxa"/>
+            </w:tcMar>
+            <w:vAlign w:val="center"/>
+          </w:tcPr>
+          <w:p>
+            <w:pPr>
+              <w:jc w:val="center"/>
+              <w:pBdr>
+                <w:bottom w:val="none" w:sz="0" w:space="0" w:color="000000"/>
+                <w:top w:val="none" w:sz="0" w:space="0" w:color="000000"/>
+                <w:left w:val="none" w:sz="0" w:space="0" w:color="000000"/>
+                <w:right w:val="none" w:sz="0" w:space="0" w:color="000000"/>
+              </w:pBdr>
+              <w:spacing w:after="40" w:before="40" w:line="240"/>
+              <w:ind w:left="80" w:right="80" w:firstLine="0" w:firstLineChars="0"/>
+              <w:rPr>
+                <w:rFonts w:ascii="Roboto Condensed" w:hAnsi="Helvetica" w:eastAsia="Helvetica" w:cs="Roboto Condensed"/>
+                <w:i w:val="false"/>
+                <w:b w:val="true"/>
+                <w:u w:val="none"/>
+                <w:strike w:val="false"/>
+                <w:sz w:val="28"/>
+                <w:szCs w:val="28"/>
+                <w:color w:val="000000"/>
+              </w:rPr>
+            </w:pPr>
+            <w:r xmlns:w="http://schemas.openxmlformats.org/wordprocessingml/2006/main" xmlns:wp="http://schemas.openxmlformats.org/drawingml/2006/wordprocessingDrawing" xmlns:r="http://schemas.openxmlformats.org/officeDocument/2006/relationships" xmlns:w14="http://schemas.microsoft.com/office/word/2010/wordml">
+              <w:rPr>
+                <w:rFonts w:ascii="Roboto Condensed" w:hAnsi="Helvetica" w:eastAsia="Helvetica" w:cs="Roboto Condensed"/>
+                <w:i w:val="false"/>
+                <w:b w:val="true"/>
+                <w:u w:val="none"/>
+                <w:strike w:val="false"/>
+                <w:sz w:val="28"/>
+                <w:szCs w:val="28"/>
+                <w:color w:val="000000"/>
+              </w:rPr>
               <w:t xml:space="preserve">Reddito medio disponibile pro capite (€), 2021-2023</w:t>
             </w:r>
           </w:p>
@@ -2819,8 +3895,8 @@
         </w:tc>
       </w:tr>
     </w:tbl>
-    <w:bookmarkEnd w:id="55"/>
-    <w:bookmarkStart w:id="59" w:name="retrib-e-pensioni-medie"/>
+    <w:bookmarkEnd w:id="72"/>
+    <w:bookmarkStart w:id="76" w:name="retrib-e-pensioni-medie"/>
     <w:p>
       <w:pPr>
         <w:pStyle w:val="Heading3"/>
@@ -2838,18 +3914,18 @@
           <wp:inline>
             <wp:extent cx="5334000" cy="4000500"/>
             <wp:effectExtent b="0" l="0" r="0" t="0"/>
-            <wp:docPr descr="Andamento del Reddito medio disponibile pro capite e Retribuzione media annua dei lavoratori dipendenti in Emilia-Romagna, Italia e Parma (2004-2023)" title="" id="57" name="Picture"/>
+            <wp:docPr descr="Andamento del Reddito medio disponibile pro capite e Retribuzione media annua dei lavoratori dipendenti in Emilia-Romagna, Italia e Parma (2004-2023)" title="" id="74" name="Picture"/>
             <a:graphic>
               <a:graphicData uri="http://schemas.openxmlformats.org/drawingml/2006/picture">
                 <pic:pic>
                   <pic:nvPicPr>
-                    <pic:cNvPr descr="index_files/figure-docx/retrib_plot-1.png" id="58" name="Picture"/>
+                    <pic:cNvPr descr="index_files/figure-docx/retrib_plot-1.png" id="75" name="Picture"/>
                     <pic:cNvPicPr>
                       <a:picLocks noChangeArrowheads="1" noChangeAspect="1"/>
                     </pic:cNvPicPr>
                   </pic:nvPicPr>
                   <pic:blipFill>
-                    <a:blip r:embed="rId56"/>
+                    <a:blip r:embed="rId73"/>
                     <a:stretch>
                       <a:fillRect/>
                     </a:stretch>
@@ -2884,8 +3960,8 @@
         <w:t xml:space="preserve">Andamento del Reddito medio disponibile pro capite e Retribuzione media annua dei lavoratori dipendenti in Emilia-Romagna, Italia e Parma (2004-2023)</w:t>
       </w:r>
     </w:p>
-    <w:bookmarkEnd w:id="59"/>
-    <w:bookmarkStart w:id="63" w:name="occupazione"/>
+    <w:bookmarkEnd w:id="76"/>
+    <w:bookmarkStart w:id="80" w:name="occupazione"/>
     <w:p>
       <w:pPr>
         <w:pStyle w:val="Heading3"/>
@@ -2903,18 +3979,18 @@
           <wp:inline>
             <wp:extent cx="5334000" cy="4000500"/>
             <wp:effectExtent b="0" l="0" r="0" t="0"/>
-            <wp:docPr descr="" title="" id="61" name="Picture"/>
+            <wp:docPr descr="" title="" id="78" name="Picture"/>
             <a:graphic>
               <a:graphicData uri="http://schemas.openxmlformats.org/drawingml/2006/picture">
                 <pic:pic>
                   <pic:nvPicPr>
-                    <pic:cNvPr descr="index_files/figure-docx/occup_plot-1.png" id="62" name="Picture"/>
+                    <pic:cNvPr descr="index_files/figure-docx/occup_plot-1.png" id="79" name="Picture"/>
                     <pic:cNvPicPr>
                       <a:picLocks noChangeArrowheads="1" noChangeAspect="1"/>
                     </pic:cNvPicPr>
                   </pic:nvPicPr>
                   <pic:blipFill>
-                    <a:blip r:embed="rId60"/>
+                    <a:blip r:embed="rId77"/>
                     <a:stretch>
                       <a:fillRect/>
                     </a:stretch>
@@ -2941,8 +4017,8 @@
         </w:drawing>
       </w:r>
     </w:p>
-    <w:bookmarkEnd w:id="63"/>
-    <w:bookmarkStart w:id="67" w:name="Xe2aeb8de640d45a015548cf98437c820e84e13a"/>
+    <w:bookmarkEnd w:id="80"/>
+    <w:bookmarkStart w:id="84" w:name="Xe2aeb8de640d45a015548cf98437c820e84e13a"/>
     <w:p>
       <w:pPr>
         <w:pStyle w:val="Heading3"/>
@@ -3051,18 +4127,18 @@
           <wp:inline>
             <wp:extent cx="5334000" cy="4000500"/>
             <wp:effectExtent b="0" l="0" r="0" t="0"/>
-            <wp:docPr descr="" title="" id="65" name="Picture"/>
+            <wp:docPr descr="" title="" id="82" name="Picture"/>
             <a:graphic>
               <a:graphicData uri="http://schemas.openxmlformats.org/drawingml/2006/picture">
                 <pic:pic>
                   <pic:nvPicPr>
-                    <pic:cNvPr descr="index_files/figure-docx/disoccup_plot-1.png" id="66" name="Picture"/>
+                    <pic:cNvPr descr="index_files/figure-docx/disoccup_plot-1.png" id="83" name="Picture"/>
                     <pic:cNvPicPr>
                       <a:picLocks noChangeArrowheads="1" noChangeAspect="1"/>
                     </pic:cNvPicPr>
                   </pic:nvPicPr>
                   <pic:blipFill>
-                    <a:blip r:embed="rId64"/>
+                    <a:blip r:embed="rId81"/>
                     <a:stretch>
                       <a:fillRect/>
                     </a:stretch>
@@ -3089,8 +4165,8 @@
         </w:drawing>
       </w:r>
     </w:p>
-    <w:bookmarkEnd w:id="67"/>
-    <w:bookmarkStart w:id="71" w:name="neet"/>
+    <w:bookmarkEnd w:id="84"/>
+    <w:bookmarkStart w:id="88" w:name="neet"/>
     <w:p>
       <w:pPr>
         <w:pStyle w:val="Heading3"/>
@@ -3129,18 +4205,18 @@
           <wp:inline>
             <wp:extent cx="5334000" cy="4000500"/>
             <wp:effectExtent b="0" l="0" r="0" t="0"/>
-            <wp:docPr descr="" title="" id="69" name="Picture"/>
+            <wp:docPr descr="" title="" id="86" name="Picture"/>
             <a:graphic>
               <a:graphicData uri="http://schemas.openxmlformats.org/drawingml/2006/picture">
                 <pic:pic>
                   <pic:nvPicPr>
-                    <pic:cNvPr descr="index_files/figure-docx/neet_plot-1.png" id="70" name="Picture"/>
+                    <pic:cNvPr descr="index_files/figure-docx/neet_plot-1.png" id="87" name="Picture"/>
                     <pic:cNvPicPr>
                       <a:picLocks noChangeArrowheads="1" noChangeAspect="1"/>
                     </pic:cNvPicPr>
                   </pic:nvPicPr>
                   <pic:blipFill>
-                    <a:blip r:embed="rId68"/>
+                    <a:blip r:embed="rId85"/>
                     <a:stretch>
                       <a:fillRect/>
                     </a:stretch>
@@ -3167,8 +4243,8 @@
         </w:drawing>
       </w:r>
     </w:p>
-    <w:bookmarkEnd w:id="71"/>
-    <w:bookmarkStart w:id="75" w:name="formazione-continua"/>
+    <w:bookmarkEnd w:id="88"/>
+    <w:bookmarkStart w:id="92" w:name="formazione-continua"/>
     <w:p>
       <w:pPr>
         <w:pStyle w:val="Heading3"/>
@@ -3207,18 +4283,18 @@
           <wp:inline>
             <wp:extent cx="5334000" cy="4000500"/>
             <wp:effectExtent b="0" l="0" r="0" t="0"/>
-            <wp:docPr descr="" title="" id="73" name="Picture"/>
+            <wp:docPr descr="" title="" id="90" name="Picture"/>
             <a:graphic>
               <a:graphicData uri="http://schemas.openxmlformats.org/drawingml/2006/picture">
                 <pic:pic>
                   <pic:nvPicPr>
-                    <pic:cNvPr descr="index_files/figure-docx/formaz_plot-1.png" id="74" name="Picture"/>
+                    <pic:cNvPr descr="index_files/figure-docx/formaz_plot-1.png" id="91" name="Picture"/>
                     <pic:cNvPicPr>
                       <a:picLocks noChangeArrowheads="1" noChangeAspect="1"/>
                     </pic:cNvPicPr>
                   </pic:nvPicPr>
                   <pic:blipFill>
-                    <a:blip r:embed="rId72"/>
+                    <a:blip r:embed="rId89"/>
                     <a:stretch>
                       <a:fillRect/>
                     </a:stretch>
@@ -3245,8 +4321,8 @@
         </w:drawing>
       </w:r>
     </w:p>
-    <w:bookmarkEnd w:id="75"/>
-    <w:bookmarkStart w:id="79" w:name="mobilità-dei-laureati"/>
+    <w:bookmarkEnd w:id="92"/>
+    <w:bookmarkStart w:id="96" w:name="mobilità-dei-laureati"/>
     <w:p>
       <w:pPr>
         <w:pStyle w:val="Heading3"/>
@@ -3282,18 +4358,18 @@
           <wp:inline>
             <wp:extent cx="5334000" cy="4000500"/>
             <wp:effectExtent b="0" l="0" r="0" t="0"/>
-            <wp:docPr descr="" title="" id="77" name="Picture"/>
+            <wp:docPr descr="" title="" id="94" name="Picture"/>
             <a:graphic>
               <a:graphicData uri="http://schemas.openxmlformats.org/drawingml/2006/picture">
                 <pic:pic>
                   <pic:nvPicPr>
-                    <pic:cNvPr descr="index_files/figure-docx/mob_lau_plot-1.png" id="78" name="Picture"/>
+                    <pic:cNvPr descr="index_files/figure-docx/mob_lau_plot-1.png" id="95" name="Picture"/>
                     <pic:cNvPicPr>
                       <a:picLocks noChangeArrowheads="1" noChangeAspect="1"/>
                     </pic:cNvPicPr>
                   </pic:nvPicPr>
                   <pic:blipFill>
-                    <a:blip r:embed="rId76"/>
+                    <a:blip r:embed="rId93"/>
                     <a:stretch>
                       <a:fillRect/>
                     </a:stretch>
@@ -3320,10 +4396,9 @@
         </w:drawing>
       </w:r>
     </w:p>
-    <w:bookmarkEnd w:id="79"/>
-    <w:bookmarkEnd w:id="80"/>
-    <w:bookmarkEnd w:id="81"/>
-    <w:bookmarkStart w:id="107" w:name="section-1"/>
+    <w:bookmarkEnd w:id="96"/>
+    <w:bookmarkEnd w:id="97"/>
+    <w:bookmarkStart w:id="98" w:name="section-1"/>
     <w:p>
       <w:pPr>
         <w:pStyle w:val="Heading1"/>
@@ -3332,16 +4407,28 @@
         <w:t xml:space="preserve">____</w:t>
       </w:r>
     </w:p>
-    <w:bookmarkStart w:id="106" w:name="territorio-e-ambiente"/>
-    <w:p>
-      <w:pPr>
-        <w:pStyle w:val="Heading2"/>
-      </w:pPr>
-      <w:r>
-        <w:t xml:space="preserve">3. Territorio e ambiente</w:t>
-      </w:r>
-    </w:p>
-    <w:bookmarkStart w:id="85" w:name="servizi-sanitari"/>
+    <w:bookmarkEnd w:id="98"/>
+    <w:bookmarkStart w:id="123" w:name="X17434f237ff556da21455e8213a41950b5959d0"/>
+    <w:p>
+      <w:pPr>
+        <w:pStyle w:val="Heading1"/>
+      </w:pPr>
+      <w:r>
+        <w:t xml:space="preserve">3° PRIORITÀ: Accompagnare le trasformazioni del territorio</w:t>
+      </w:r>
+    </w:p>
+    <w:p>
+      <w:pPr>
+        <w:pStyle w:val="BlockText"/>
+      </w:pPr>
+      <w:r>
+        <w:t xml:space="preserve">“La Fondazione si pone l’obiettivo strategico di accompagnare il territorio di parma lungo le trasformazioni e i cambiamenti inevitabili”</w:t>
+      </w:r>
+      <w:r>
+        <w:t xml:space="preserve">, supportando una nuova visione strategiica e valorizzando sinergia tra obiettivi. [DPP 2025]”</w:t>
+      </w:r>
+    </w:p>
+    <w:bookmarkStart w:id="102" w:name="servizi-sanitari"/>
     <w:p>
       <w:pPr>
         <w:pStyle w:val="Heading3"/>
@@ -3359,18 +4446,18 @@
           <wp:inline>
             <wp:extent cx="5334000" cy="4000500"/>
             <wp:effectExtent b="0" l="0" r="0" t="0"/>
-            <wp:docPr descr="" title="" id="83" name="Picture"/>
+            <wp:docPr descr="" title="" id="100" name="Picture"/>
             <a:graphic>
               <a:graphicData uri="http://schemas.openxmlformats.org/drawingml/2006/picture">
                 <pic:pic>
                   <pic:nvPicPr>
-                    <pic:cNvPr descr="index_files/figure-docx/servizi_san_plot-1.png" id="84" name="Picture"/>
+                    <pic:cNvPr descr="index_files/figure-docx/servizi_san_plot-1.png" id="101" name="Picture"/>
                     <pic:cNvPicPr>
                       <a:picLocks noChangeArrowheads="1" noChangeAspect="1"/>
                     </pic:cNvPicPr>
                   </pic:nvPicPr>
                   <pic:blipFill>
-                    <a:blip r:embed="rId82"/>
+                    <a:blip r:embed="rId99"/>
                     <a:stretch>
                       <a:fillRect/>
                     </a:stretch>
@@ -3397,8 +4484,8 @@
         </w:drawing>
       </w:r>
     </w:p>
-    <w:bookmarkEnd w:id="85"/>
-    <w:bookmarkStart w:id="89" w:name="servizi-internet"/>
+    <w:bookmarkEnd w:id="102"/>
+    <w:bookmarkStart w:id="106" w:name="servizi-internet"/>
     <w:p>
       <w:pPr>
         <w:pStyle w:val="Heading3"/>
@@ -3424,18 +4511,18 @@
           <wp:inline>
             <wp:extent cx="5334000" cy="4000500"/>
             <wp:effectExtent b="0" l="0" r="0" t="0"/>
-            <wp:docPr descr="" title="" id="87" name="Picture"/>
+            <wp:docPr descr="" title="" id="104" name="Picture"/>
             <a:graphic>
               <a:graphicData uri="http://schemas.openxmlformats.org/drawingml/2006/picture">
                 <pic:pic>
                   <pic:nvPicPr>
-                    <pic:cNvPr descr="index_files/figure-docx/internet_plot-1.png" id="88" name="Picture"/>
+                    <pic:cNvPr descr="index_files/figure-docx/internet_plot-1.png" id="105" name="Picture"/>
                     <pic:cNvPicPr>
                       <a:picLocks noChangeArrowheads="1" noChangeAspect="1"/>
                     </pic:cNvPicPr>
                   </pic:nvPicPr>
                   <pic:blipFill>
-                    <a:blip r:embed="rId86"/>
+                    <a:blip r:embed="rId103"/>
                     <a:stretch>
                       <a:fillRect/>
                     </a:stretch>
@@ -3462,8 +4549,8 @@
         </w:drawing>
       </w:r>
     </w:p>
-    <w:bookmarkEnd w:id="89"/>
-    <w:bookmarkStart w:id="93" w:name="servizi-raccolta-differenziata"/>
+    <w:bookmarkEnd w:id="106"/>
+    <w:bookmarkStart w:id="110" w:name="servizi-raccolta-differenziata"/>
     <w:p>
       <w:pPr>
         <w:pStyle w:val="Heading3"/>
@@ -3481,18 +4568,18 @@
           <wp:inline>
             <wp:extent cx="5334000" cy="4000500"/>
             <wp:effectExtent b="0" l="0" r="0" t="0"/>
-            <wp:docPr descr="" title="" id="91" name="Picture"/>
+            <wp:docPr descr="" title="" id="108" name="Picture"/>
             <a:graphic>
               <a:graphicData uri="http://schemas.openxmlformats.org/drawingml/2006/picture">
                 <pic:pic>
                   <pic:nvPicPr>
-                    <pic:cNvPr descr="index_files/figure-docx/raccolta_diff_plot-1.png" id="92" name="Picture"/>
+                    <pic:cNvPr descr="index_files/figure-docx/raccolta_diff_plot-1.png" id="109" name="Picture"/>
                     <pic:cNvPicPr>
                       <a:picLocks noChangeArrowheads="1" noChangeAspect="1"/>
                     </pic:cNvPicPr>
                   </pic:nvPicPr>
                   <pic:blipFill>
-                    <a:blip r:embed="rId90"/>
+                    <a:blip r:embed="rId107"/>
                     <a:stretch>
                       <a:fillRect/>
                     </a:stretch>
@@ -3519,8 +4606,8 @@
         </w:drawing>
       </w:r>
     </w:p>
-    <w:bookmarkEnd w:id="93"/>
-    <w:bookmarkStart w:id="97" w:name="servizi-irreg-elettricita"/>
+    <w:bookmarkEnd w:id="110"/>
+    <w:bookmarkStart w:id="114" w:name="servizi-irreg-elettricita"/>
     <w:p>
       <w:pPr>
         <w:pStyle w:val="Heading3"/>
@@ -3538,18 +4625,18 @@
           <wp:inline>
             <wp:extent cx="5334000" cy="4000500"/>
             <wp:effectExtent b="0" l="0" r="0" t="0"/>
-            <wp:docPr descr="" title="" id="95" name="Picture"/>
+            <wp:docPr descr="" title="" id="112" name="Picture"/>
             <a:graphic>
               <a:graphicData uri="http://schemas.openxmlformats.org/drawingml/2006/picture">
                 <pic:pic>
                   <pic:nvPicPr>
-                    <pic:cNvPr descr="index_files/figure-docx/irreg_ele_plot-1.png" id="96" name="Picture"/>
+                    <pic:cNvPr descr="index_files/figure-docx/irreg_ele_plot-1.png" id="113" name="Picture"/>
                     <pic:cNvPicPr>
                       <a:picLocks noChangeArrowheads="1" noChangeAspect="1"/>
                     </pic:cNvPicPr>
                   </pic:nvPicPr>
                   <pic:blipFill>
-                    <a:blip r:embed="rId94"/>
+                    <a:blip r:embed="rId111"/>
                     <a:stretch>
                       <a:fillRect/>
                     </a:stretch>
@@ -3576,8 +4663,8 @@
         </w:drawing>
       </w:r>
     </w:p>
-    <w:bookmarkEnd w:id="97"/>
-    <w:bookmarkStart w:id="101" w:name="verde-urbano"/>
+    <w:bookmarkEnd w:id="114"/>
+    <w:bookmarkStart w:id="118" w:name="verde-urbano"/>
     <w:p>
       <w:pPr>
         <w:pStyle w:val="Heading3"/>
@@ -3595,18 +4682,18 @@
           <wp:inline>
             <wp:extent cx="5334000" cy="4000500"/>
             <wp:effectExtent b="0" l="0" r="0" t="0"/>
-            <wp:docPr descr="" title="" id="99" name="Picture"/>
+            <wp:docPr descr="" title="" id="116" name="Picture"/>
             <a:graphic>
               <a:graphicData uri="http://schemas.openxmlformats.org/drawingml/2006/picture">
                 <pic:pic>
                   <pic:nvPicPr>
-                    <pic:cNvPr descr="index_files/figure-docx/verde_plot-1.png" id="100" name="Picture"/>
+                    <pic:cNvPr descr="index_files/figure-docx/verde_plot-1.png" id="117" name="Picture"/>
                     <pic:cNvPicPr>
                       <a:picLocks noChangeArrowheads="1" noChangeAspect="1"/>
                     </pic:cNvPicPr>
                   </pic:nvPicPr>
                   <pic:blipFill>
-                    <a:blip r:embed="rId98"/>
+                    <a:blip r:embed="rId115"/>
                     <a:stretch>
                       <a:fillRect/>
                     </a:stretch>
@@ -3633,8 +4720,8 @@
         </w:drawing>
       </w:r>
     </w:p>
-    <w:bookmarkEnd w:id="101"/>
-    <w:bookmarkStart w:id="105" w:name="patrimonio-museale-e-culturale"/>
+    <w:bookmarkEnd w:id="118"/>
+    <w:bookmarkStart w:id="122" w:name="patrimonio-museale-e-culturale"/>
     <w:p>
       <w:pPr>
         <w:pStyle w:val="Heading3"/>
@@ -3652,18 +4739,18 @@
           <wp:inline>
             <wp:extent cx="5334000" cy="4000500"/>
             <wp:effectExtent b="0" l="0" r="0" t="0"/>
-            <wp:docPr descr="" title="" id="103" name="Picture"/>
+            <wp:docPr descr="" title="" id="120" name="Picture"/>
             <a:graphic>
               <a:graphicData uri="http://schemas.openxmlformats.org/drawingml/2006/picture">
                 <pic:pic>
                   <pic:nvPicPr>
-                    <pic:cNvPr descr="index_files/figure-docx/patr_cult_plot-1.png" id="104" name="Picture"/>
+                    <pic:cNvPr descr="index_files/figure-docx/patr_cult_plot-1.png" id="121" name="Picture"/>
                     <pic:cNvPicPr>
                       <a:picLocks noChangeArrowheads="1" noChangeAspect="1"/>
                     </pic:cNvPicPr>
                   </pic:nvPicPr>
                   <pic:blipFill>
-                    <a:blip r:embed="rId102"/>
+                    <a:blip r:embed="rId119"/>
                     <a:stretch>
                       <a:fillRect/>
                     </a:stretch>
@@ -3690,10 +4777,14 @@
         </w:drawing>
       </w:r>
     </w:p>
-    <w:bookmarkEnd w:id="105"/>
-    <w:bookmarkEnd w:id="106"/>
-    <w:bookmarkEnd w:id="107"/>
-    <w:bookmarkStart w:id="112" w:name="section-2"/>
+    <w:p>
+      <w:r>
+        <w:br w:type="page"/>
+      </w:r>
+    </w:p>
+    <w:bookmarkEnd w:id="122"/>
+    <w:bookmarkEnd w:id="123"/>
+    <w:bookmarkStart w:id="124" w:name="section-2"/>
     <w:p>
       <w:pPr>
         <w:pStyle w:val="Heading1"/>
@@ -3702,13 +4793,23 @@
         <w:t xml:space="preserve">____</w:t>
       </w:r>
     </w:p>
-    <w:bookmarkStart w:id="111" w:name="ricerca-e-innovazione"/>
+    <w:bookmarkEnd w:id="124"/>
+    <w:bookmarkStart w:id="129" w:name="X489f9b6d5a5b4aa949a31c95b266d11742852c4"/>
+    <w:p>
+      <w:pPr>
+        <w:pStyle w:val="Heading1"/>
+      </w:pPr>
+      <w:r>
+        <w:t xml:space="preserve">AMBITO INTERVENTO: Valorizzare l’innovazione</w:t>
+      </w:r>
+    </w:p>
+    <w:bookmarkStart w:id="128" w:name="propensione-alla-brevettazione"/>
     <w:p>
       <w:pPr>
         <w:pStyle w:val="Heading3"/>
       </w:pPr>
       <w:r>
-        <w:t xml:space="preserve">4. Ricerca e innovazione</w:t>
+        <w:t xml:space="preserve">Propensione alla brevettazione</w:t>
       </w:r>
     </w:p>
     <w:p>
@@ -3720,18 +4821,18 @@
           <wp:inline>
             <wp:extent cx="5334000" cy="4000500"/>
             <wp:effectExtent b="0" l="0" r="0" t="0"/>
-            <wp:docPr descr="" title="" id="109" name="Picture"/>
+            <wp:docPr descr="" title="" id="126" name="Picture"/>
             <a:graphic>
               <a:graphicData uri="http://schemas.openxmlformats.org/drawingml/2006/picture">
                 <pic:pic>
                   <pic:nvPicPr>
-                    <pic:cNvPr descr="index_files/figure-docx/brev_plot-1.png" id="110" name="Picture"/>
+                    <pic:cNvPr descr="index_files/figure-docx/brev_plot-1.png" id="127" name="Picture"/>
                     <pic:cNvPicPr>
                       <a:picLocks noChangeArrowheads="1" noChangeAspect="1"/>
                     </pic:cNvPicPr>
                   </pic:nvPicPr>
                   <pic:blipFill>
-                    <a:blip r:embed="rId108"/>
+                    <a:blip r:embed="rId125"/>
                     <a:stretch>
                       <a:fillRect/>
                     </a:stretch>
@@ -3758,9 +4859,9 @@
         </w:drawing>
       </w:r>
     </w:p>
-    <w:bookmarkEnd w:id="111"/>
-    <w:bookmarkEnd w:id="112"/>
-    <w:bookmarkStart w:id="113" w:name="section-3"/>
+    <w:bookmarkEnd w:id="128"/>
+    <w:bookmarkEnd w:id="129"/>
+    <w:bookmarkStart w:id="130" w:name="section-3"/>
     <w:p>
       <w:pPr>
         <w:pStyle w:val="Heading1"/>
@@ -3769,8 +4870,8 @@
         <w:t xml:space="preserve">____</w:t>
       </w:r>
     </w:p>
-    <w:bookmarkEnd w:id="113"/>
-    <w:bookmarkStart w:id="117" w:name="possibili-sezioni-da-sviluppare"/>
+    <w:bookmarkEnd w:id="130"/>
+    <w:bookmarkStart w:id="134" w:name="possibili-sezioni-da-sviluppare"/>
     <w:p>
       <w:pPr>
         <w:pStyle w:val="Heading1"/>
@@ -3779,13 +4880,13 @@
         <w:t xml:space="preserve">Possibili sezioni da sviluppare</w:t>
       </w:r>
     </w:p>
-    <w:bookmarkStart w:id="114" w:name="persone-e-istituzioni"/>
+    <w:bookmarkStart w:id="131" w:name="terzo-settore"/>
     <w:p>
       <w:pPr>
         <w:pStyle w:val="Heading2"/>
       </w:pPr>
       <w:r>
-        <w:t xml:space="preserve">5. Persone e istituzioni</w:t>
+        <w:t xml:space="preserve">Terzo settore</w:t>
       </w:r>
     </w:p>
     <w:p>
@@ -3796,24 +4897,24 @@
         <w:t xml:space="preserve">CAPITALE SOCIALE: Tessuto sociale vitale con un terzo settore numeroso e ben rappresentato</w:t>
       </w:r>
     </w:p>
-    <w:bookmarkEnd w:id="114"/>
-    <w:bookmarkStart w:id="115" w:name="ia-e-automazione"/>
+    <w:bookmarkEnd w:id="131"/>
+    <w:bookmarkStart w:id="132" w:name="ia-e-automazione"/>
     <w:p>
       <w:pPr>
         <w:pStyle w:val="Heading2"/>
       </w:pPr>
       <w:r>
-        <w:t xml:space="preserve">6. IA e automazione</w:t>
-      </w:r>
-    </w:p>
-    <w:bookmarkEnd w:id="115"/>
-    <w:bookmarkStart w:id="116" w:name="geolocalizzazione-della-fragilità"/>
+        <w:t xml:space="preserve">IA e automazione</w:t>
+      </w:r>
+    </w:p>
+    <w:bookmarkEnd w:id="132"/>
+    <w:bookmarkStart w:id="133" w:name="geolocalizzazione-della-fragilità"/>
     <w:p>
       <w:pPr>
         <w:pStyle w:val="Heading2"/>
       </w:pPr>
       <w:r>
-        <w:t xml:space="preserve">7. Geolocalizzazione della fragilità</w:t>
+        <w:t xml:space="preserve">Geolocalizzazione della fragilità</w:t>
       </w:r>
     </w:p>
     <w:p>
@@ -3824,8 +4925,8 @@
         <w:t xml:space="preserve">[Se servono si potrebbero ricostruire mappe con indicatori di fragilità socio-economica a livello comunale per Parma e provincia]</w:t>
       </w:r>
     </w:p>
-    <w:bookmarkEnd w:id="116"/>
-    <w:bookmarkEnd w:id="117"/>
+    <w:bookmarkEnd w:id="133"/>
+    <w:bookmarkEnd w:id="134"/>
     <w:sectPr>
       <w:footnotePr>
         <w:numRestart w:val="eachSect"/>

</xml_diff>